<commit_message>
Reworked tests for corruption
</commit_message>
<xml_diff>
--- a/Course3/Corruption/Test_Samusev.docx
+++ b/Course3/Corruption/Test_Samusev.docx
@@ -91,192 +91,46 @@
     </w:p>
     <w:p>
       <w:pPr>
-        <w:ind w:firstLine="709"/>
-        <w:jc w:val="both"/>
-        <w:rPr>
-          <w:rFonts w:ascii="Times New Roman" w:hAnsi="Times New Roman" w:cs="Times New Roman"/>
-          <w:b/>
-          <w:bCs/>
-          <w:sz w:val="28"/>
-          <w:szCs w:val="28"/>
-        </w:rPr>
-      </w:pPr>
-      <w:r>
-        <w:rPr>
-          <w:rFonts w:ascii="Times New Roman" w:hAnsi="Times New Roman" w:cs="Times New Roman"/>
-          <w:b/>
-          <w:bCs/>
-          <w:sz w:val="28"/>
-          <w:szCs w:val="28"/>
-        </w:rPr>
-        <w:t xml:space="preserve">Вопрос 1: Какое понятие используется Федеральным законом от 25.12.2008 </w:t>
-      </w:r>
-      <w:r>
-        <w:rPr>
-          <w:rFonts w:ascii="Times New Roman" w:hAnsi="Times New Roman" w:cs="Times New Roman"/>
-          <w:b/>
-          <w:bCs/>
-          <w:sz w:val="28"/>
-          <w:szCs w:val="28"/>
-        </w:rPr>
-        <w:br/>
-        <w:t>№ 273-ФЗ «О противодействии коррупции» при определении «коррупция»?</w:t>
-      </w:r>
-    </w:p>
-    <w:p>
-      <w:pPr>
-        <w:ind w:firstLine="709"/>
-        <w:jc w:val="both"/>
-        <w:rPr>
-          <w:rFonts w:ascii="Times New Roman" w:hAnsi="Times New Roman" w:cs="Times New Roman"/>
+        <w:ind w:firstLine="708"/>
+        <w:jc w:val="both"/>
+        <w:rPr>
+          <w:rFonts w:ascii="Times New Roman" w:hAnsi="Times New Roman" w:cs="Times New Roman"/>
+          <w:b/>
+          <w:bCs/>
           <w:color w:val="000000"/>
           <w:sz w:val="28"/>
           <w:szCs w:val="28"/>
         </w:rPr>
       </w:pPr>
-    </w:p>
-    <w:p>
-      <w:pPr>
-        <w:ind w:firstLine="709"/>
-        <w:jc w:val="both"/>
-        <w:rPr>
-          <w:rFonts w:ascii="Times New Roman" w:hAnsi="Times New Roman" w:cs="Times New Roman"/>
-          <w:sz w:val="28"/>
-          <w:szCs w:val="28"/>
-        </w:rPr>
-      </w:pPr>
-      <w:r>
-        <w:rPr>
-          <w:rFonts w:ascii="Times New Roman" w:hAnsi="Times New Roman" w:cs="Times New Roman"/>
-          <w:sz w:val="28"/>
-          <w:szCs w:val="28"/>
-        </w:rPr>
-        <w:t>Ответ №1 злоупотребление служебным положением, дача взятки, получение взятки, злоупотребление полномочиями, коммерческий подкуп либо иное неза</w:t>
-      </w:r>
-      <w:r>
-        <w:rPr>
-          <w:rFonts w:ascii="Times New Roman" w:hAnsi="Times New Roman" w:cs="Times New Roman"/>
-          <w:sz w:val="28"/>
-          <w:szCs w:val="28"/>
-        </w:rPr>
-        <w:softHyphen/>
-        <w:t>конное использование физическим лицом своего должностного положения вопреки законным интересам общества и государства в целях получения выгоды в виде денег, ценностей, иного имущества или услуг имущественного характера, иных имущественных прав для себя или для третьих лиц либо незаконное предоставление такой выгоды указанному лицу другими физическими лицами, а также совершение указанных деяний от имени или в интересах юридического лица</w:t>
-      </w:r>
-    </w:p>
-    <w:p>
-      <w:pPr>
-        <w:ind w:firstLine="709"/>
-        <w:jc w:val="both"/>
-        <w:rPr>
-          <w:rFonts w:ascii="Times New Roman" w:hAnsi="Times New Roman" w:cs="Times New Roman"/>
-          <w:sz w:val="28"/>
-          <w:szCs w:val="28"/>
-        </w:rPr>
-      </w:pPr>
-    </w:p>
-    <w:p>
-      <w:pPr>
-        <w:ind w:firstLine="709"/>
-        <w:jc w:val="both"/>
-        <w:rPr>
-          <w:rFonts w:ascii="Times New Roman" w:hAnsi="Times New Roman" w:cs="Times New Roman"/>
-          <w:color w:val="000000"/>
-          <w:sz w:val="28"/>
-          <w:szCs w:val="28"/>
-        </w:rPr>
-      </w:pPr>
-      <w:r>
-        <w:rPr>
-          <w:rFonts w:ascii="Times New Roman" w:hAnsi="Times New Roman" w:cs="Times New Roman"/>
-          <w:sz w:val="28"/>
-          <w:szCs w:val="28"/>
-        </w:rPr>
-        <w:t>Ответ №2 злоупотребление служебным положением, дача взятки, получение взятки, злоупотребление полномочиями, коммерческий подкуп либо иное неза</w:t>
-      </w:r>
-      <w:r>
-        <w:rPr>
-          <w:rFonts w:ascii="Times New Roman" w:hAnsi="Times New Roman" w:cs="Times New Roman"/>
-          <w:sz w:val="28"/>
-          <w:szCs w:val="28"/>
-        </w:rPr>
-        <w:softHyphen/>
-        <w:t xml:space="preserve">конное использование физическим лицом своего должностного положения </w:t>
-      </w:r>
-    </w:p>
-    <w:p>
-      <w:pPr>
-        <w:ind w:firstLine="709"/>
-        <w:jc w:val="both"/>
-        <w:rPr>
-          <w:rFonts w:ascii="Times New Roman" w:hAnsi="Times New Roman" w:cs="Times New Roman"/>
-          <w:sz w:val="28"/>
-          <w:szCs w:val="28"/>
-        </w:rPr>
-      </w:pPr>
-    </w:p>
-    <w:p>
-      <w:pPr>
-        <w:ind w:firstLine="709"/>
-        <w:jc w:val="both"/>
-        <w:rPr>
-          <w:rFonts w:ascii="Times New Roman" w:hAnsi="Times New Roman" w:cs="Times New Roman"/>
-          <w:sz w:val="28"/>
-          <w:szCs w:val="28"/>
-        </w:rPr>
-      </w:pPr>
-      <w:r>
-        <w:rPr>
-          <w:rFonts w:ascii="Times New Roman" w:hAnsi="Times New Roman" w:cs="Times New Roman"/>
-          <w:sz w:val="28"/>
-          <w:szCs w:val="28"/>
-        </w:rPr>
-        <w:t>Ответ №3 злоупотребление служебным положением в целях получения выгоды                     в виде денег, ценностей, иного имущества или услуг имущественного характера, иных имущественных прав для себя или для третьих лиц либо незаконное предоставление такой выгоды указанному лицу другими физическими лицами, а также совершение указанных деяний от имени или в интересах юридического лица</w:t>
-      </w:r>
-    </w:p>
-    <w:p>
-      <w:pPr>
-        <w:ind w:firstLine="709"/>
-        <w:jc w:val="both"/>
-        <w:rPr>
-          <w:rFonts w:ascii="Times New Roman" w:hAnsi="Times New Roman" w:cs="Times New Roman"/>
-          <w:sz w:val="28"/>
-          <w:szCs w:val="28"/>
-        </w:rPr>
-      </w:pPr>
-    </w:p>
-    <w:p>
-      <w:pPr>
-        <w:ind w:firstLine="709"/>
-        <w:jc w:val="both"/>
-        <w:rPr>
-          <w:rFonts w:ascii="Times New Roman" w:hAnsi="Times New Roman" w:cs="Times New Roman"/>
-          <w:sz w:val="28"/>
-          <w:szCs w:val="28"/>
-        </w:rPr>
-      </w:pPr>
-    </w:p>
-    <w:p>
-      <w:pPr>
-        <w:ind w:firstLine="709"/>
-        <w:jc w:val="both"/>
-        <w:rPr>
-          <w:rFonts w:ascii="Times New Roman" w:hAnsi="Times New Roman" w:cs="Times New Roman"/>
-          <w:b/>
-          <w:bCs/>
-          <w:color w:val="000000"/>
-          <w:sz w:val="28"/>
-          <w:szCs w:val="28"/>
-        </w:rPr>
-      </w:pPr>
-      <w:r>
-        <w:rPr>
-          <w:rFonts w:ascii="Times New Roman" w:hAnsi="Times New Roman" w:cs="Times New Roman"/>
-          <w:b/>
-          <w:bCs/>
-          <w:sz w:val="28"/>
-          <w:szCs w:val="28"/>
-        </w:rPr>
-        <w:t>Вопрос 2: Противодействие коррупции - это деятельность федеральных органов государственной власти, органов государственной власти субъектов РФ, органов местного самоуправления, институтов гражданского общества, организаций и физи</w:t>
+      <w:r>
+        <w:rPr>
+          <w:rFonts w:ascii="Times New Roman" w:hAnsi="Times New Roman" w:cs="Times New Roman"/>
+          <w:b/>
+          <w:bCs/>
+          <w:sz w:val="28"/>
+          <w:szCs w:val="28"/>
+        </w:rPr>
+        <w:t xml:space="preserve">Вопрос </w:t>
+      </w:r>
+      <w:r>
+        <w:rPr>
+          <w:rFonts w:ascii="Times New Roman" w:hAnsi="Times New Roman" w:cs="Times New Roman"/>
+          <w:b/>
+          <w:bCs/>
+          <w:sz w:val="28"/>
+          <w:szCs w:val="28"/>
+        </w:rPr>
+        <w:t>1</w:t>
+      </w:r>
+      <w:r>
+        <w:rPr>
+          <w:rFonts w:ascii="Times New Roman" w:hAnsi="Times New Roman" w:cs="Times New Roman"/>
+          <w:b/>
+          <w:bCs/>
+          <w:sz w:val="28"/>
+          <w:szCs w:val="28"/>
+        </w:rPr>
+        <w:t>: Противодействие коррупции - это деятельность федеральных органов государственной власти, органов государственной власти субъектов РФ, органов местного самоуправления, институтов гражданского общества, организаций и физи</w:t>
       </w:r>
       <w:r>
         <w:rPr>
@@ -320,7 +174,6 @@
           <w:sz w:val="28"/>
           <w:szCs w:val="28"/>
         </w:rPr>
-        <w:lastRenderedPageBreak/>
         <w:t>Ответ №1 по предупреждению коррупции, в том числе по выявлению                      и после</w:t>
       </w:r>
       <w:r>
@@ -436,52 +289,57 @@
     </w:p>
     <w:p>
       <w:pPr>
-        <w:ind w:firstLine="709"/>
-        <w:jc w:val="both"/>
-        <w:rPr>
-          <w:rFonts w:ascii="Times New Roman" w:hAnsi="Times New Roman" w:cs="Times New Roman"/>
-          <w:b/>
-          <w:bCs/>
-          <w:color w:val="000000"/>
-          <w:sz w:val="28"/>
-          <w:szCs w:val="28"/>
-        </w:rPr>
-      </w:pPr>
-    </w:p>
-    <w:p>
-      <w:pPr>
-        <w:ind w:firstLine="709"/>
-        <w:jc w:val="both"/>
-        <w:rPr>
-          <w:rFonts w:ascii="Times New Roman" w:hAnsi="Times New Roman" w:cs="Times New Roman"/>
-          <w:b/>
-          <w:bCs/>
-          <w:sz w:val="28"/>
-          <w:szCs w:val="28"/>
-        </w:rPr>
-      </w:pPr>
-    </w:p>
-    <w:p>
-      <w:pPr>
-        <w:ind w:firstLine="709"/>
-        <w:jc w:val="both"/>
-        <w:rPr>
-          <w:rFonts w:ascii="Times New Roman" w:hAnsi="Times New Roman" w:cs="Times New Roman"/>
-          <w:b/>
-          <w:bCs/>
-          <w:sz w:val="28"/>
-          <w:szCs w:val="28"/>
-        </w:rPr>
-      </w:pPr>
-      <w:r>
-        <w:rPr>
-          <w:rFonts w:ascii="Times New Roman" w:hAnsi="Times New Roman" w:cs="Times New Roman"/>
-          <w:b/>
-          <w:bCs/>
-          <w:sz w:val="28"/>
-          <w:szCs w:val="28"/>
-        </w:rPr>
-        <w:t>Вопрос 3: Конфликт интересов на государственной гражданской службе - это:</w:t>
+        <w:jc w:val="both"/>
+        <w:rPr>
+          <w:rFonts w:ascii="Times New Roman" w:hAnsi="Times New Roman" w:cs="Times New Roman"/>
+          <w:b/>
+          <w:bCs/>
+          <w:sz w:val="28"/>
+          <w:szCs w:val="28"/>
+        </w:rPr>
+      </w:pPr>
+    </w:p>
+    <w:p>
+      <w:pPr>
+        <w:ind w:firstLine="709"/>
+        <w:jc w:val="both"/>
+        <w:rPr>
+          <w:rFonts w:ascii="Times New Roman" w:hAnsi="Times New Roman" w:cs="Times New Roman"/>
+          <w:b/>
+          <w:bCs/>
+          <w:sz w:val="28"/>
+          <w:szCs w:val="28"/>
+        </w:rPr>
+      </w:pPr>
+      <w:r>
+        <w:rPr>
+          <w:rFonts w:ascii="Times New Roman" w:hAnsi="Times New Roman" w:cs="Times New Roman"/>
+          <w:b/>
+          <w:bCs/>
+          <w:sz w:val="28"/>
+          <w:szCs w:val="28"/>
+        </w:rPr>
+        <w:t xml:space="preserve">Вопрос </w:t>
+      </w:r>
+      <w:r>
+        <w:rPr>
+          <w:rFonts w:ascii="Times New Roman" w:hAnsi="Times New Roman" w:cs="Times New Roman"/>
+          <w:b/>
+          <w:bCs/>
+          <w:sz w:val="28"/>
+          <w:szCs w:val="28"/>
+        </w:rPr>
+        <w:t>2</w:t>
+      </w:r>
+      <w:r>
+        <w:rPr>
+          <w:rFonts w:ascii="Times New Roman" w:hAnsi="Times New Roman" w:cs="Times New Roman"/>
+          <w:b/>
+          <w:bCs/>
+          <w:sz w:val="28"/>
+          <w:szCs w:val="28"/>
+        </w:rPr>
+        <w:t>: Конфликт интересов на государственной гражданской службе - это:</w:t>
       </w:r>
     </w:p>
     <w:p>
@@ -590,7 +448,18 @@
           <w:sz w:val="28"/>
           <w:szCs w:val="28"/>
         </w:rPr>
-        <w:t>Ответ №3 ситуация, при которой личная заинтересованность (прямая или                     кос</w:t>
+        <w:lastRenderedPageBreak/>
+        <w:t>Ответ №3 ситуация, при которой личная заинт</w:t>
+      </w:r>
+      <w:bookmarkStart w:id="2" w:name="_GoBack"/>
+      <w:bookmarkEnd w:id="2"/>
+      <w:r>
+        <w:rPr>
+          <w:rFonts w:ascii="Times New Roman" w:hAnsi="Times New Roman" w:cs="Times New Roman"/>
+          <w:sz w:val="28"/>
+          <w:szCs w:val="28"/>
+        </w:rPr>
+        <w:t>ересованность (прямая или                     кос</w:t>
       </w:r>
       <w:r>
         <w:rPr>
@@ -612,6 +481,25 @@
           <w:szCs w:val="28"/>
         </w:rPr>
       </w:pPr>
+      <w:r>
+        <w:rPr>
+          <w:rFonts w:ascii="Times New Roman" w:hAnsi="Times New Roman" w:cs="Times New Roman"/>
+          <w:sz w:val="28"/>
+          <w:szCs w:val="28"/>
+        </w:rPr>
+        <w:t>Ответ №4 все перечисленное выше</w:t>
+      </w:r>
+    </w:p>
+    <w:p>
+      <w:pPr>
+        <w:ind w:firstLine="709"/>
+        <w:jc w:val="both"/>
+        <w:rPr>
+          <w:rFonts w:ascii="Times New Roman" w:hAnsi="Times New Roman" w:cs="Times New Roman"/>
+          <w:sz w:val="28"/>
+          <w:szCs w:val="28"/>
+        </w:rPr>
+      </w:pPr>
     </w:p>
     <w:p>
       <w:pPr>
@@ -634,7 +522,17 @@
           <w:sz w:val="28"/>
           <w:szCs w:val="28"/>
         </w:rPr>
-        <w:t xml:space="preserve">Вопрос 4: Непринятие государственным гражданским </w:t>
+        <w:t>Вопрос 3</w:t>
+      </w:r>
+      <w:r>
+        <w:rPr>
+          <w:rFonts w:ascii="Times New Roman" w:hAnsi="Times New Roman" w:cs="Times New Roman"/>
+          <w:b/>
+          <w:bCs/>
+          <w:sz w:val="28"/>
+          <w:szCs w:val="28"/>
+        </w:rPr>
+        <w:t xml:space="preserve">: Непринятие государственным гражданским </w:t>
       </w:r>
       <w:proofErr w:type="gramStart"/>
       <w:r>
@@ -854,7 +752,17 @@
           <w:sz w:val="28"/>
           <w:szCs w:val="28"/>
         </w:rPr>
-        <w:t>Вопрос 5: Что не относится к ограничениям, связанным с государственной гражданской службой?</w:t>
+        <w:t>Вопрос 4</w:t>
+      </w:r>
+      <w:r>
+        <w:rPr>
+          <w:rFonts w:ascii="Times New Roman" w:hAnsi="Times New Roman" w:cs="Times New Roman"/>
+          <w:b/>
+          <w:bCs/>
+          <w:sz w:val="28"/>
+          <w:szCs w:val="28"/>
+        </w:rPr>
+        <w:t>: Что не относится к ограничениям, связанным с государственной гражданской службой?</w:t>
       </w:r>
     </w:p>
     <w:p>
@@ -1054,8 +962,17 @@
           <w:sz w:val="28"/>
           <w:szCs w:val="28"/>
         </w:rPr>
-        <w:lastRenderedPageBreak/>
-        <w:t>Вопрос 6: Что запрещается государственному гражданскому служащему                       в связи с прохождением государственной гражданской службы?</w:t>
+        <w:t>Вопрос 5</w:t>
+      </w:r>
+      <w:r>
+        <w:rPr>
+          <w:rFonts w:ascii="Times New Roman" w:hAnsi="Times New Roman" w:cs="Times New Roman"/>
+          <w:b/>
+          <w:bCs/>
+          <w:sz w:val="28"/>
+          <w:szCs w:val="28"/>
+        </w:rPr>
+        <w:t>: Что запрещается государственному гражданскому служащему                       в связи с прохождением государственной гражданской службы?</w:t>
       </w:r>
     </w:p>
     <w:p>
@@ -1262,7 +1179,17 @@
           <w:sz w:val="28"/>
           <w:szCs w:val="28"/>
         </w:rPr>
-        <w:t>Вопрос 7: Может ли гражданский служащий выполнять иную оплачивае</w:t>
+        <w:t>Вопрос 6</w:t>
+      </w:r>
+      <w:r>
+        <w:rPr>
+          <w:rFonts w:ascii="Times New Roman" w:hAnsi="Times New Roman" w:cs="Times New Roman"/>
+          <w:b/>
+          <w:bCs/>
+          <w:sz w:val="28"/>
+          <w:szCs w:val="28"/>
+        </w:rPr>
+        <w:t>: Может ли гражданский служащий выполнять иную оплачивае</w:t>
       </w:r>
       <w:r>
         <w:rPr>
@@ -1335,6 +1262,7 @@
           <w:sz w:val="28"/>
           <w:szCs w:val="28"/>
         </w:rPr>
+        <w:lastRenderedPageBreak/>
         <w:t>Ответ №2 да, с предварительным уведомлением представителя нанимателя, если это не повлечет за собой конфликт интересов</w:t>
       </w:r>
     </w:p>
@@ -1355,6 +1283,36 @@
         <w:jc w:val="both"/>
         <w:rPr>
           <w:rFonts w:ascii="Times New Roman" w:hAnsi="Times New Roman" w:cs="Times New Roman"/>
+          <w:sz w:val="28"/>
+          <w:szCs w:val="28"/>
+        </w:rPr>
+      </w:pPr>
+      <w:r>
+        <w:rPr>
+          <w:rFonts w:ascii="Times New Roman" w:hAnsi="Times New Roman" w:cs="Times New Roman"/>
+          <w:sz w:val="28"/>
+          <w:szCs w:val="28"/>
+        </w:rPr>
+        <w:t>Ответ №3 да, после предварительного одобрения представителем нанимателя                  и если это не повлечет за собой конфликт интересов</w:t>
+      </w:r>
+    </w:p>
+    <w:p>
+      <w:pPr>
+        <w:ind w:firstLine="709"/>
+        <w:jc w:val="both"/>
+        <w:rPr>
+          <w:rFonts w:ascii="Times New Roman" w:hAnsi="Times New Roman" w:cs="Times New Roman"/>
+          <w:sz w:val="28"/>
+          <w:szCs w:val="28"/>
+        </w:rPr>
+      </w:pPr>
+    </w:p>
+    <w:p>
+      <w:pPr>
+        <w:ind w:firstLine="709"/>
+        <w:jc w:val="both"/>
+        <w:rPr>
+          <w:rFonts w:ascii="Times New Roman" w:hAnsi="Times New Roman" w:cs="Times New Roman"/>
           <w:color w:val="000000"/>
           <w:sz w:val="28"/>
           <w:szCs w:val="28"/>
@@ -1366,41 +1324,51 @@
           <w:sz w:val="28"/>
           <w:szCs w:val="28"/>
         </w:rPr>
-        <w:t>Ответ №3 да, после предварительного одобрения представителем нанимателя                  и если это не повлечет за собой конфликт интересов</w:t>
-      </w:r>
-    </w:p>
-    <w:p>
-      <w:pPr>
-        <w:ind w:firstLine="709"/>
-        <w:jc w:val="both"/>
-        <w:rPr>
-          <w:rFonts w:ascii="Times New Roman" w:hAnsi="Times New Roman" w:cs="Times New Roman"/>
-          <w:sz w:val="28"/>
-          <w:szCs w:val="28"/>
-        </w:rPr>
-      </w:pPr>
-    </w:p>
-    <w:p>
-      <w:pPr>
-        <w:ind w:firstLine="709"/>
-        <w:jc w:val="both"/>
-        <w:rPr>
-          <w:rFonts w:ascii="Times New Roman" w:hAnsi="Times New Roman" w:cs="Times New Roman"/>
-          <w:b/>
-          <w:bCs/>
-          <w:sz w:val="28"/>
-          <w:szCs w:val="28"/>
-        </w:rPr>
-      </w:pPr>
-      <w:r>
-        <w:rPr>
-          <w:rFonts w:ascii="Times New Roman" w:hAnsi="Times New Roman" w:cs="Times New Roman"/>
-          <w:b/>
-          <w:bCs/>
-          <w:sz w:val="28"/>
-          <w:szCs w:val="28"/>
-        </w:rPr>
-        <w:t>Вопрос 8: Кто имеет право на рассмотрение индивидуальных служебных споров?</w:t>
+        <w:t>Ответ № 4 да в любом случае</w:t>
+      </w:r>
+    </w:p>
+    <w:p>
+      <w:pPr>
+        <w:ind w:firstLine="709"/>
+        <w:jc w:val="both"/>
+        <w:rPr>
+          <w:rFonts w:ascii="Times New Roman" w:hAnsi="Times New Roman" w:cs="Times New Roman"/>
+          <w:sz w:val="28"/>
+          <w:szCs w:val="28"/>
+        </w:rPr>
+      </w:pPr>
+    </w:p>
+    <w:p>
+      <w:pPr>
+        <w:ind w:firstLine="709"/>
+        <w:jc w:val="both"/>
+        <w:rPr>
+          <w:rFonts w:ascii="Times New Roman" w:hAnsi="Times New Roman" w:cs="Times New Roman"/>
+          <w:b/>
+          <w:bCs/>
+          <w:sz w:val="28"/>
+          <w:szCs w:val="28"/>
+        </w:rPr>
+      </w:pPr>
+      <w:r>
+        <w:rPr>
+          <w:rFonts w:ascii="Times New Roman" w:hAnsi="Times New Roman" w:cs="Times New Roman"/>
+          <w:b/>
+          <w:bCs/>
+          <w:sz w:val="28"/>
+          <w:szCs w:val="28"/>
+        </w:rPr>
+        <w:t>Вопрос 7</w:t>
+      </w:r>
+      <w:r>
+        <w:rPr>
+          <w:rFonts w:ascii="Times New Roman" w:hAnsi="Times New Roman" w:cs="Times New Roman"/>
+          <w:b/>
+          <w:bCs/>
+          <w:sz w:val="28"/>
+          <w:szCs w:val="28"/>
+        </w:rPr>
+        <w:t>: Кто имеет право на рассмотрение индивидуальных служебных споров?</w:t>
       </w:r>
     </w:p>
     <w:p>
@@ -1424,7 +1392,6 @@
           <w:sz w:val="28"/>
           <w:szCs w:val="28"/>
         </w:rPr>
-        <w:lastRenderedPageBreak/>
         <w:t>(возможно несколько вариантов ответов)</w:t>
       </w:r>
     </w:p>
@@ -1554,240 +1521,58 @@
     </w:p>
     <w:p>
       <w:pPr>
-        <w:ind w:firstLine="709"/>
-        <w:jc w:val="both"/>
-        <w:rPr>
-          <w:rFonts w:ascii="Times New Roman" w:hAnsi="Times New Roman" w:cs="Times New Roman"/>
-          <w:sz w:val="28"/>
-          <w:szCs w:val="28"/>
-        </w:rPr>
-      </w:pPr>
-    </w:p>
-    <w:p>
-      <w:pPr>
-        <w:ind w:firstLine="709"/>
-        <w:jc w:val="both"/>
-        <w:rPr>
-          <w:rFonts w:ascii="Times New Roman" w:hAnsi="Times New Roman" w:cs="Times New Roman"/>
-          <w:b/>
-          <w:bCs/>
-          <w:sz w:val="28"/>
-          <w:szCs w:val="28"/>
-        </w:rPr>
-      </w:pPr>
-      <w:r>
-        <w:rPr>
-          <w:rFonts w:ascii="Times New Roman" w:hAnsi="Times New Roman" w:cs="Times New Roman"/>
-          <w:b/>
-          <w:bCs/>
-          <w:sz w:val="28"/>
-          <w:szCs w:val="28"/>
-        </w:rPr>
-        <w:t>Вопрос 9: Гражданин, замещавший должность государственной граждан</w:t>
-      </w:r>
-      <w:r>
-        <w:rPr>
-          <w:rFonts w:ascii="Times New Roman" w:hAnsi="Times New Roman" w:cs="Times New Roman"/>
-          <w:b/>
-          <w:bCs/>
-          <w:sz w:val="28"/>
-          <w:szCs w:val="28"/>
-        </w:rPr>
-        <w:softHyphen/>
-        <w:t>ской службы, включенную в перечень должностей, установленный норма</w:t>
-      </w:r>
-      <w:r>
-        <w:rPr>
-          <w:rFonts w:ascii="Times New Roman" w:hAnsi="Times New Roman" w:cs="Times New Roman"/>
-          <w:b/>
-          <w:bCs/>
-          <w:sz w:val="28"/>
-          <w:szCs w:val="28"/>
-        </w:rPr>
-        <w:softHyphen/>
-        <w:t>тивными правовыми актами Российской Федерации, в течение двух лет после увольнения               с государственной гражданской службы:</w:t>
-      </w:r>
-    </w:p>
-    <w:p>
-      <w:pPr>
-        <w:ind w:firstLine="709"/>
-        <w:jc w:val="both"/>
-        <w:rPr>
-          <w:rFonts w:ascii="Times New Roman" w:hAnsi="Times New Roman" w:cs="Times New Roman"/>
+        <w:jc w:val="both"/>
+        <w:rPr>
+          <w:rFonts w:ascii="Times New Roman" w:hAnsi="Times New Roman" w:cs="Times New Roman"/>
+          <w:b/>
+          <w:bCs/>
           <w:color w:val="000000"/>
           <w:sz w:val="28"/>
           <w:szCs w:val="28"/>
         </w:rPr>
       </w:pPr>
-      <w:r>
-        <w:rPr>
-          <w:rFonts w:ascii="Times New Roman" w:hAnsi="Times New Roman" w:cs="Times New Roman"/>
-          <w:sz w:val="28"/>
-          <w:szCs w:val="28"/>
-        </w:rPr>
-        <w:t>Ответ №1 имеет право замещать на условиях трудового договора должности              в организации и (или) выполнять в данной организации работы (оказывать данной организации услуги) в течение месяца стоимостью более ста тысяч рублей на условиях гражданско-правового договора (гражданско-правовых договоров), если отдельные функции государственного (административного) управления данной организацией входили в должностные (служебные) обязанности госу</w:t>
-      </w:r>
-      <w:r>
-        <w:rPr>
-          <w:rFonts w:ascii="Times New Roman" w:hAnsi="Times New Roman" w:cs="Times New Roman"/>
-          <w:sz w:val="28"/>
-          <w:szCs w:val="28"/>
-        </w:rPr>
-        <w:softHyphen/>
-        <w:t>дарственного гражданского служащего</w:t>
-      </w:r>
-    </w:p>
-    <w:p>
-      <w:pPr>
-        <w:ind w:firstLine="709"/>
-        <w:jc w:val="both"/>
-        <w:rPr>
-          <w:rFonts w:ascii="Times New Roman" w:hAnsi="Times New Roman" w:cs="Times New Roman"/>
-          <w:sz w:val="28"/>
-          <w:szCs w:val="28"/>
-        </w:rPr>
-      </w:pPr>
-    </w:p>
-    <w:p>
-      <w:pPr>
-        <w:ind w:firstLine="709"/>
-        <w:jc w:val="both"/>
-        <w:rPr>
-          <w:rFonts w:ascii="Times New Roman" w:hAnsi="Times New Roman" w:cs="Times New Roman"/>
-          <w:color w:val="000000"/>
-          <w:sz w:val="28"/>
-          <w:szCs w:val="28"/>
-        </w:rPr>
-      </w:pPr>
-      <w:r>
-        <w:rPr>
-          <w:rFonts w:ascii="Times New Roman" w:hAnsi="Times New Roman" w:cs="Times New Roman"/>
-          <w:sz w:val="28"/>
-          <w:szCs w:val="28"/>
-        </w:rPr>
-        <w:t>Ответ №2 имеет право замещать на условиях трудового договора должности                     в организации и (или) выполнять в данной организации работы (оказывать данной организации услуги) в течение месяца стоимостью более ста тысяч рублей на условиях гражданско-правового договора (гражданско-правовых договоров), если отдельные функции государственного, муниципального (административно</w:t>
-      </w:r>
-      <w:r>
-        <w:rPr>
-          <w:rFonts w:ascii="Times New Roman" w:hAnsi="Times New Roman" w:cs="Times New Roman"/>
-          <w:sz w:val="28"/>
-          <w:szCs w:val="28"/>
-        </w:rPr>
-        <w:softHyphen/>
-        <w:t>го) управления данной организацией входили в должностные (служебные) обязанности государственного гражданского служащего, с согласия соответ</w:t>
-      </w:r>
-      <w:r>
-        <w:rPr>
-          <w:rFonts w:ascii="Times New Roman" w:hAnsi="Times New Roman" w:cs="Times New Roman"/>
-          <w:sz w:val="28"/>
-          <w:szCs w:val="28"/>
-        </w:rPr>
-        <w:softHyphen/>
-        <w:t>ствующей комиссии по соблюдению требований к служебному поведению государственных гражданских служащих                         и урегулированию конфликта интере</w:t>
-      </w:r>
-      <w:r>
-        <w:rPr>
-          <w:rFonts w:ascii="Times New Roman" w:hAnsi="Times New Roman" w:cs="Times New Roman"/>
-          <w:sz w:val="28"/>
-          <w:szCs w:val="28"/>
-        </w:rPr>
-        <w:softHyphen/>
-        <w:t>сов</w:t>
-      </w:r>
-    </w:p>
-    <w:p>
-      <w:pPr>
-        <w:ind w:firstLine="709"/>
-        <w:jc w:val="both"/>
-        <w:rPr>
-          <w:rFonts w:ascii="Times New Roman" w:hAnsi="Times New Roman" w:cs="Times New Roman"/>
-          <w:sz w:val="28"/>
-          <w:szCs w:val="28"/>
-        </w:rPr>
-      </w:pPr>
-    </w:p>
-    <w:p>
-      <w:pPr>
-        <w:ind w:firstLine="709"/>
-        <w:jc w:val="both"/>
-        <w:rPr>
-          <w:rFonts w:ascii="Times New Roman" w:hAnsi="Times New Roman" w:cs="Times New Roman"/>
-          <w:sz w:val="28"/>
-          <w:szCs w:val="28"/>
-        </w:rPr>
-      </w:pPr>
-      <w:r>
-        <w:rPr>
-          <w:rFonts w:ascii="Times New Roman" w:hAnsi="Times New Roman" w:cs="Times New Roman"/>
-          <w:sz w:val="28"/>
-          <w:szCs w:val="28"/>
-        </w:rPr>
-        <w:lastRenderedPageBreak/>
-        <w:t>Ответ №3 имеет право замещать на условиях трудового договора должности                  в организации и (или) выполнять в данной организации работы (оказывать данной организации услуги) в течение месяца стоимостью не более ста тысяч рублей                   на условиях гражданско-правового договора (гражданско-правовых договоров), если отдельные функции государственного, муниципального (административно</w:t>
-      </w:r>
-      <w:r>
-        <w:rPr>
-          <w:rFonts w:ascii="Times New Roman" w:hAnsi="Times New Roman" w:cs="Times New Roman"/>
-          <w:sz w:val="28"/>
-          <w:szCs w:val="28"/>
-        </w:rPr>
-        <w:softHyphen/>
-        <w:t>го) управления данной организацией входили в должностные (служебные) обязанности государственного гражданского служащего, с согласия соответ</w:t>
-      </w:r>
-      <w:r>
-        <w:rPr>
-          <w:rFonts w:ascii="Times New Roman" w:hAnsi="Times New Roman" w:cs="Times New Roman"/>
-          <w:sz w:val="28"/>
-          <w:szCs w:val="28"/>
-        </w:rPr>
-        <w:softHyphen/>
-        <w:t>ствующей комиссии                  по соблюдению требований к служебному поведению государственных гражданских служащих и урегулированию конфликта интере</w:t>
-      </w:r>
-      <w:r>
-        <w:rPr>
-          <w:rFonts w:ascii="Times New Roman" w:hAnsi="Times New Roman" w:cs="Times New Roman"/>
-          <w:sz w:val="28"/>
-          <w:szCs w:val="28"/>
-        </w:rPr>
-        <w:softHyphen/>
-        <w:t>сов</w:t>
-      </w:r>
-    </w:p>
-    <w:p>
-      <w:pPr>
-        <w:ind w:firstLine="709"/>
-        <w:jc w:val="both"/>
-        <w:rPr>
-          <w:rFonts w:ascii="Times New Roman" w:hAnsi="Times New Roman" w:cs="Times New Roman"/>
-          <w:b/>
-          <w:bCs/>
-          <w:color w:val="000000"/>
-          <w:sz w:val="28"/>
-          <w:szCs w:val="28"/>
-        </w:rPr>
-      </w:pPr>
-    </w:p>
-    <w:p>
-      <w:pPr>
-        <w:ind w:firstLine="709"/>
-        <w:jc w:val="both"/>
-        <w:rPr>
-          <w:rFonts w:ascii="Times New Roman" w:hAnsi="Times New Roman" w:cs="Times New Roman"/>
-          <w:b/>
-          <w:bCs/>
-          <w:sz w:val="28"/>
-          <w:szCs w:val="28"/>
-        </w:rPr>
-      </w:pPr>
-      <w:r>
-        <w:rPr>
-          <w:rFonts w:ascii="Times New Roman" w:hAnsi="Times New Roman" w:cs="Times New Roman"/>
-          <w:b/>
-          <w:bCs/>
-          <w:sz w:val="28"/>
-          <w:szCs w:val="28"/>
-        </w:rPr>
-        <w:t>Вопрос 10: Дисциплинарным проступком государственного гражданского служащего признается:</w:t>
+    </w:p>
+    <w:p>
+      <w:pPr>
+        <w:ind w:firstLine="709"/>
+        <w:jc w:val="both"/>
+        <w:rPr>
+          <w:rFonts w:ascii="Times New Roman" w:hAnsi="Times New Roman" w:cs="Times New Roman"/>
+          <w:b/>
+          <w:bCs/>
+          <w:sz w:val="28"/>
+          <w:szCs w:val="28"/>
+        </w:rPr>
+      </w:pPr>
+      <w:r>
+        <w:rPr>
+          <w:rFonts w:ascii="Times New Roman" w:hAnsi="Times New Roman" w:cs="Times New Roman"/>
+          <w:b/>
+          <w:bCs/>
+          <w:sz w:val="28"/>
+          <w:szCs w:val="28"/>
+        </w:rPr>
+        <w:t xml:space="preserve">Вопрос </w:t>
+      </w:r>
+      <w:r>
+        <w:rPr>
+          <w:rFonts w:ascii="Times New Roman" w:hAnsi="Times New Roman" w:cs="Times New Roman"/>
+          <w:b/>
+          <w:bCs/>
+          <w:sz w:val="28"/>
+          <w:szCs w:val="28"/>
+        </w:rPr>
+        <w:t>8</w:t>
+      </w:r>
+      <w:r>
+        <w:rPr>
+          <w:rFonts w:ascii="Times New Roman" w:hAnsi="Times New Roman" w:cs="Times New Roman"/>
+          <w:b/>
+          <w:bCs/>
+          <w:sz w:val="28"/>
+          <w:szCs w:val="28"/>
+        </w:rPr>
+        <w:t>: Дисциплинарным проступком государственного гражданского служащего признается:</w:t>
       </w:r>
     </w:p>
     <w:p>
@@ -1889,6 +1674,37 @@
         <w:jc w:val="both"/>
         <w:rPr>
           <w:rFonts w:ascii="Times New Roman" w:hAnsi="Times New Roman" w:cs="Times New Roman"/>
+          <w:sz w:val="28"/>
+          <w:szCs w:val="28"/>
+        </w:rPr>
+      </w:pPr>
+      <w:r>
+        <w:rPr>
+          <w:rFonts w:ascii="Times New Roman" w:hAnsi="Times New Roman" w:cs="Times New Roman"/>
+          <w:sz w:val="28"/>
+          <w:szCs w:val="28"/>
+        </w:rPr>
+        <w:lastRenderedPageBreak/>
+        <w:t>Ответ №3 неисполнение или ненадлежащее исполнение возложенных на него служебных обязанностей</w:t>
+      </w:r>
+    </w:p>
+    <w:p>
+      <w:pPr>
+        <w:ind w:firstLine="709"/>
+        <w:jc w:val="both"/>
+        <w:rPr>
+          <w:rFonts w:ascii="Times New Roman" w:hAnsi="Times New Roman" w:cs="Times New Roman"/>
+          <w:sz w:val="28"/>
+          <w:szCs w:val="28"/>
+        </w:rPr>
+      </w:pPr>
+    </w:p>
+    <w:p>
+      <w:pPr>
+        <w:ind w:firstLine="709"/>
+        <w:jc w:val="both"/>
+        <w:rPr>
+          <w:rFonts w:ascii="Times New Roman" w:hAnsi="Times New Roman" w:cs="Times New Roman"/>
           <w:color w:val="000000"/>
           <w:sz w:val="28"/>
           <w:szCs w:val="28"/>
@@ -1900,8 +1716,19 @@
           <w:sz w:val="28"/>
           <w:szCs w:val="28"/>
         </w:rPr>
-        <w:t>Ответ №3 неисполнение или ненадлежащее исполнение возложенных на него служебных обязанностей</w:t>
-      </w:r>
+        <w:t>Ответ №4 всё вышеперечисленное</w:t>
+      </w:r>
+    </w:p>
+    <w:p>
+      <w:pPr>
+        <w:ind w:firstLine="709"/>
+        <w:jc w:val="both"/>
+        <w:rPr>
+          <w:rFonts w:ascii="Times New Roman" w:hAnsi="Times New Roman" w:cs="Times New Roman"/>
+          <w:sz w:val="28"/>
+          <w:szCs w:val="28"/>
+        </w:rPr>
+      </w:pPr>
     </w:p>
     <w:p>
       <w:pPr>
@@ -1935,187 +1762,27 @@
           <w:sz w:val="28"/>
           <w:szCs w:val="28"/>
         </w:rPr>
-        <w:t>Вопрос 11: Государственного гражданского служащего можно привлечь                    к дисциплинарному взысканию:</w:t>
-      </w:r>
-    </w:p>
-    <w:p>
-      <w:pPr>
-        <w:ind w:firstLine="709"/>
-        <w:jc w:val="both"/>
-        <w:rPr>
-          <w:rFonts w:ascii="Times New Roman" w:hAnsi="Times New Roman" w:cs="Times New Roman"/>
-          <w:b/>
-          <w:bCs/>
-          <w:sz w:val="28"/>
-          <w:szCs w:val="28"/>
-        </w:rPr>
-      </w:pPr>
-    </w:p>
-    <w:p>
-      <w:pPr>
-        <w:ind w:firstLine="709"/>
-        <w:jc w:val="both"/>
-        <w:rPr>
-          <w:rFonts w:ascii="Times New Roman" w:hAnsi="Times New Roman" w:cs="Times New Roman"/>
-          <w:color w:val="000000"/>
-          <w:sz w:val="28"/>
-          <w:szCs w:val="28"/>
-        </w:rPr>
-      </w:pPr>
-      <w:r>
-        <w:rPr>
-          <w:rFonts w:ascii="Times New Roman" w:hAnsi="Times New Roman" w:cs="Times New Roman"/>
-          <w:sz w:val="28"/>
-          <w:szCs w:val="28"/>
-        </w:rPr>
-        <w:t xml:space="preserve">Ответ №1 непосредственно после обнаружения дисциплинарного </w:t>
-      </w:r>
-      <w:proofErr w:type="gramStart"/>
-      <w:r>
-        <w:rPr>
-          <w:rFonts w:ascii="Times New Roman" w:hAnsi="Times New Roman" w:cs="Times New Roman"/>
-          <w:sz w:val="28"/>
-          <w:szCs w:val="28"/>
-        </w:rPr>
-        <w:t xml:space="preserve">проступка,   </w:t>
-      </w:r>
-      <w:proofErr w:type="gramEnd"/>
-      <w:r>
-        <w:rPr>
-          <w:rFonts w:ascii="Times New Roman" w:hAnsi="Times New Roman" w:cs="Times New Roman"/>
-          <w:sz w:val="28"/>
-          <w:szCs w:val="28"/>
-        </w:rPr>
-        <w:t xml:space="preserve">        но не позднее одного месяца со дня его обнаружения, не считая периода временной нетрудоспособности государственного гражданского служащего, пребывания его                       в  отпуске, других случаев отсутствия его на службе по уважительным при</w:t>
-      </w:r>
-      <w:r>
-        <w:rPr>
-          <w:rFonts w:ascii="Times New Roman" w:hAnsi="Times New Roman" w:cs="Times New Roman"/>
-          <w:sz w:val="28"/>
-          <w:szCs w:val="28"/>
-        </w:rPr>
-        <w:softHyphen/>
-        <w:t>чинам,                       а также времени проведения служебной проверки</w:t>
-      </w:r>
-    </w:p>
-    <w:p>
-      <w:pPr>
-        <w:ind w:firstLine="709"/>
-        <w:jc w:val="both"/>
-        <w:rPr>
-          <w:rFonts w:ascii="Times New Roman" w:hAnsi="Times New Roman" w:cs="Times New Roman"/>
-          <w:sz w:val="28"/>
-          <w:szCs w:val="28"/>
-        </w:rPr>
-      </w:pPr>
-      <w:r>
-        <w:rPr>
-          <w:rFonts w:ascii="Times New Roman" w:hAnsi="Times New Roman" w:cs="Times New Roman"/>
-          <w:sz w:val="28"/>
-          <w:szCs w:val="28"/>
-        </w:rPr>
-        <w:t xml:space="preserve">Ответ №2 непосредственно после обнаружения дисциплинарного </w:t>
-      </w:r>
-      <w:proofErr w:type="gramStart"/>
-      <w:r>
-        <w:rPr>
-          <w:rFonts w:ascii="Times New Roman" w:hAnsi="Times New Roman" w:cs="Times New Roman"/>
-          <w:sz w:val="28"/>
-          <w:szCs w:val="28"/>
-        </w:rPr>
-        <w:t xml:space="preserve">проступка,   </w:t>
-      </w:r>
-      <w:proofErr w:type="gramEnd"/>
-      <w:r>
-        <w:rPr>
-          <w:rFonts w:ascii="Times New Roman" w:hAnsi="Times New Roman" w:cs="Times New Roman"/>
-          <w:sz w:val="28"/>
-          <w:szCs w:val="28"/>
-        </w:rPr>
-        <w:t xml:space="preserve">                 но не позднее шести месяцев со дня обнаружения дисциплинарного проступка,                          а по результатам проверки финансово-хозяйственной деятельности или аудиторской проверки - позднее двух лет со дня совершения дисциплинарного проступка </w:t>
-      </w:r>
-    </w:p>
-    <w:p>
-      <w:pPr>
-        <w:ind w:firstLine="709"/>
-        <w:jc w:val="both"/>
-        <w:rPr>
-          <w:rFonts w:ascii="Times New Roman" w:hAnsi="Times New Roman" w:cs="Times New Roman"/>
-          <w:sz w:val="28"/>
-          <w:szCs w:val="28"/>
-        </w:rPr>
-      </w:pPr>
-    </w:p>
-    <w:p>
-      <w:pPr>
-        <w:ind w:firstLine="709"/>
-        <w:jc w:val="both"/>
-        <w:rPr>
-          <w:rFonts w:ascii="Times New Roman" w:hAnsi="Times New Roman" w:cs="Times New Roman"/>
-          <w:sz w:val="28"/>
-          <w:szCs w:val="28"/>
-        </w:rPr>
-      </w:pPr>
-      <w:r>
-        <w:rPr>
-          <w:rFonts w:ascii="Times New Roman" w:hAnsi="Times New Roman" w:cs="Times New Roman"/>
-          <w:sz w:val="28"/>
-          <w:szCs w:val="28"/>
-        </w:rPr>
-        <w:t>Ответ №3 по результатам проведения служебной проверки, но не позднее одно</w:t>
-      </w:r>
-      <w:r>
-        <w:rPr>
-          <w:rFonts w:ascii="Times New Roman" w:hAnsi="Times New Roman" w:cs="Times New Roman"/>
-          <w:sz w:val="28"/>
-          <w:szCs w:val="28"/>
-        </w:rPr>
-        <w:softHyphen/>
-        <w:t>го месяца со дня его совершения, не считая периода временной нетрудоспособ</w:t>
-      </w:r>
-      <w:r>
-        <w:rPr>
-          <w:rFonts w:ascii="Times New Roman" w:hAnsi="Times New Roman" w:cs="Times New Roman"/>
-          <w:sz w:val="28"/>
-          <w:szCs w:val="28"/>
-        </w:rPr>
-        <w:softHyphen/>
-        <w:t>ности государственного гражданского служащего, пребывания его в отпуске, других случаев отсутствия его на службе</w:t>
-      </w:r>
-    </w:p>
-    <w:p>
-      <w:pPr>
-        <w:ind w:firstLine="709"/>
-        <w:jc w:val="both"/>
-        <w:rPr>
-          <w:rFonts w:ascii="Times New Roman" w:hAnsi="Times New Roman" w:cs="Times New Roman"/>
-          <w:sz w:val="28"/>
-          <w:szCs w:val="28"/>
-        </w:rPr>
-      </w:pPr>
-    </w:p>
-    <w:p>
-      <w:pPr>
-        <w:ind w:firstLine="709"/>
-        <w:jc w:val="both"/>
-        <w:rPr>
-          <w:rFonts w:ascii="Times New Roman" w:hAnsi="Times New Roman" w:cs="Times New Roman"/>
-          <w:b/>
-          <w:bCs/>
-          <w:color w:val="000000"/>
-          <w:sz w:val="28"/>
-          <w:szCs w:val="28"/>
-        </w:rPr>
-      </w:pPr>
-      <w:r>
-        <w:rPr>
-          <w:rFonts w:ascii="Times New Roman" w:hAnsi="Times New Roman" w:cs="Times New Roman"/>
-          <w:b/>
-          <w:bCs/>
-          <w:sz w:val="28"/>
-          <w:szCs w:val="28"/>
-        </w:rPr>
-        <w:t>Вопрос 12: К дисциплинарным взысканиям не относится:</w:t>
+        <w:t xml:space="preserve">Вопрос </w:t>
+      </w:r>
+      <w:r>
+        <w:rPr>
+          <w:rFonts w:ascii="Times New Roman" w:hAnsi="Times New Roman" w:cs="Times New Roman"/>
+          <w:b/>
+          <w:bCs/>
+          <w:sz w:val="28"/>
+          <w:szCs w:val="28"/>
+        </w:rPr>
+        <w:t>9</w:t>
+      </w:r>
+      <w:r>
+        <w:rPr>
+          <w:rFonts w:ascii="Times New Roman" w:hAnsi="Times New Roman" w:cs="Times New Roman"/>
+          <w:b/>
+          <w:bCs/>
+          <w:sz w:val="28"/>
+          <w:szCs w:val="28"/>
+        </w:rPr>
+        <w:t>: К дисциплинарным взысканиям не относится:</w:t>
       </w:r>
     </w:p>
     <w:p>
@@ -2257,6 +1924,8 @@
         <w:jc w:val="both"/>
         <w:rPr>
           <w:rFonts w:ascii="Times New Roman" w:hAnsi="Times New Roman" w:cs="Times New Roman"/>
+          <w:b/>
+          <w:bCs/>
           <w:color w:val="000000"/>
           <w:sz w:val="28"/>
           <w:szCs w:val="28"/>
@@ -2269,688 +1938,41 @@
         <w:jc w:val="both"/>
         <w:rPr>
           <w:rFonts w:ascii="Times New Roman" w:hAnsi="Times New Roman" w:cs="Times New Roman"/>
-          <w:sz w:val="28"/>
-          <w:szCs w:val="28"/>
-        </w:rPr>
-      </w:pPr>
-      <w:r>
-        <w:rPr>
-          <w:rFonts w:ascii="Times New Roman" w:hAnsi="Times New Roman" w:cs="Times New Roman"/>
-          <w:sz w:val="28"/>
-          <w:szCs w:val="28"/>
-        </w:rPr>
-        <w:t>Ответ №5 увольнение с государственной гражданской службы</w:t>
-      </w:r>
-    </w:p>
-    <w:p>
-      <w:pPr>
-        <w:ind w:firstLine="709"/>
-        <w:jc w:val="both"/>
-        <w:rPr>
-          <w:rFonts w:ascii="Times New Roman" w:hAnsi="Times New Roman" w:cs="Times New Roman"/>
-          <w:sz w:val="28"/>
-          <w:szCs w:val="28"/>
-        </w:rPr>
-      </w:pPr>
-    </w:p>
-    <w:p>
-      <w:pPr>
-        <w:ind w:firstLine="709"/>
-        <w:jc w:val="both"/>
-        <w:rPr>
-          <w:rFonts w:ascii="Times New Roman" w:hAnsi="Times New Roman" w:cs="Times New Roman"/>
-          <w:b/>
-          <w:bCs/>
-          <w:sz w:val="28"/>
-          <w:szCs w:val="28"/>
-        </w:rPr>
-      </w:pPr>
-      <w:r>
-        <w:rPr>
-          <w:rFonts w:ascii="Times New Roman" w:hAnsi="Times New Roman" w:cs="Times New Roman"/>
-          <w:b/>
-          <w:bCs/>
-          <w:sz w:val="28"/>
-          <w:szCs w:val="28"/>
-        </w:rPr>
-        <w:t>Вопрос 13: Государственные гражданские служащие за совершение коррупционных правонарушений несут:</w:t>
-      </w:r>
-    </w:p>
-    <w:p>
-      <w:pPr>
-        <w:ind w:firstLine="709"/>
-        <w:jc w:val="both"/>
-        <w:rPr>
-          <w:rFonts w:ascii="Times New Roman" w:hAnsi="Times New Roman" w:cs="Times New Roman"/>
-          <w:color w:val="000000"/>
-          <w:sz w:val="28"/>
-          <w:szCs w:val="28"/>
-        </w:rPr>
-      </w:pPr>
-    </w:p>
-    <w:p>
-      <w:pPr>
-        <w:ind w:firstLine="709"/>
-        <w:jc w:val="both"/>
-        <w:rPr>
-          <w:rFonts w:ascii="Times New Roman" w:hAnsi="Times New Roman" w:cs="Times New Roman"/>
-          <w:sz w:val="28"/>
-          <w:szCs w:val="28"/>
-        </w:rPr>
-      </w:pPr>
-      <w:r>
-        <w:rPr>
-          <w:rFonts w:ascii="Times New Roman" w:hAnsi="Times New Roman" w:cs="Times New Roman"/>
-          <w:sz w:val="28"/>
-          <w:szCs w:val="28"/>
-        </w:rPr>
-        <w:t>Ответ №1 дисциплинарную и административную ответственность в соответ</w:t>
-      </w:r>
-      <w:r>
-        <w:rPr>
-          <w:rFonts w:ascii="Times New Roman" w:hAnsi="Times New Roman" w:cs="Times New Roman"/>
-          <w:sz w:val="28"/>
-          <w:szCs w:val="28"/>
-        </w:rPr>
-        <w:softHyphen/>
-        <w:t>ствии с законодательством Российской Федерации</w:t>
-      </w:r>
-    </w:p>
-    <w:p>
-      <w:pPr>
-        <w:ind w:firstLine="709"/>
-        <w:jc w:val="both"/>
-        <w:rPr>
-          <w:rFonts w:ascii="Times New Roman" w:hAnsi="Times New Roman" w:cs="Times New Roman"/>
-          <w:sz w:val="28"/>
-          <w:szCs w:val="28"/>
-        </w:rPr>
-      </w:pPr>
-    </w:p>
-    <w:p>
-      <w:pPr>
-        <w:ind w:firstLine="709"/>
-        <w:jc w:val="both"/>
-        <w:rPr>
-          <w:rFonts w:ascii="Times New Roman" w:hAnsi="Times New Roman" w:cs="Times New Roman"/>
-          <w:color w:val="000000"/>
-          <w:sz w:val="28"/>
-          <w:szCs w:val="28"/>
-        </w:rPr>
-      </w:pPr>
-      <w:r>
-        <w:rPr>
-          <w:rFonts w:ascii="Times New Roman" w:hAnsi="Times New Roman" w:cs="Times New Roman"/>
-          <w:sz w:val="28"/>
-          <w:szCs w:val="28"/>
-        </w:rPr>
-        <w:t>Ответ №2 административную, гражданско-правовую и дисциплинарную                   ответ</w:t>
-      </w:r>
-      <w:r>
-        <w:rPr>
-          <w:rFonts w:ascii="Times New Roman" w:hAnsi="Times New Roman" w:cs="Times New Roman"/>
-          <w:sz w:val="28"/>
-          <w:szCs w:val="28"/>
-        </w:rPr>
-        <w:softHyphen/>
-        <w:t xml:space="preserve">ственность в соответствии с законодательством Российской Федерации </w:t>
-      </w:r>
-    </w:p>
-    <w:p>
-      <w:pPr>
-        <w:ind w:firstLine="709"/>
-        <w:jc w:val="both"/>
-        <w:rPr>
-          <w:rFonts w:ascii="Times New Roman" w:hAnsi="Times New Roman" w:cs="Times New Roman"/>
-          <w:sz w:val="28"/>
-          <w:szCs w:val="28"/>
-        </w:rPr>
-      </w:pPr>
-    </w:p>
-    <w:p>
-      <w:pPr>
-        <w:ind w:firstLine="709"/>
-        <w:jc w:val="both"/>
-        <w:rPr>
-          <w:rFonts w:ascii="Times New Roman" w:hAnsi="Times New Roman" w:cs="Times New Roman"/>
-          <w:sz w:val="28"/>
-          <w:szCs w:val="28"/>
-        </w:rPr>
-      </w:pPr>
-      <w:r>
-        <w:rPr>
-          <w:rFonts w:ascii="Times New Roman" w:hAnsi="Times New Roman" w:cs="Times New Roman"/>
-          <w:sz w:val="28"/>
-          <w:szCs w:val="28"/>
-        </w:rPr>
-        <w:t>Ответ №3 административную, гражданско-правовую и дисциплинарную                      ответ</w:t>
-      </w:r>
-      <w:r>
-        <w:rPr>
-          <w:rFonts w:ascii="Times New Roman" w:hAnsi="Times New Roman" w:cs="Times New Roman"/>
-          <w:sz w:val="28"/>
-          <w:szCs w:val="28"/>
-        </w:rPr>
-        <w:softHyphen/>
-        <w:t xml:space="preserve">ственность в соответствии с законодательством Российской Федерации, </w:t>
-      </w:r>
-      <w:r>
-        <w:rPr>
-          <w:rFonts w:ascii="Times New Roman" w:hAnsi="Times New Roman" w:cs="Times New Roman"/>
-          <w:sz w:val="28"/>
-          <w:szCs w:val="28"/>
-        </w:rPr>
-        <w:lastRenderedPageBreak/>
-        <w:t>уголов</w:t>
-      </w:r>
-      <w:r>
-        <w:rPr>
-          <w:rFonts w:ascii="Times New Roman" w:hAnsi="Times New Roman" w:cs="Times New Roman"/>
-          <w:sz w:val="28"/>
-          <w:szCs w:val="28"/>
-        </w:rPr>
-        <w:softHyphen/>
-        <w:t>ную - с лишением в соответствии с законодательством Российской Федерации права занимать определенные должности государственной службы</w:t>
-      </w:r>
-    </w:p>
-    <w:p>
-      <w:pPr>
-        <w:ind w:firstLine="709"/>
-        <w:jc w:val="both"/>
-        <w:rPr>
-          <w:rFonts w:ascii="Times New Roman" w:hAnsi="Times New Roman" w:cs="Times New Roman"/>
-          <w:sz w:val="28"/>
-          <w:szCs w:val="28"/>
-        </w:rPr>
-      </w:pPr>
-    </w:p>
-    <w:p>
-      <w:pPr>
-        <w:ind w:firstLine="709"/>
-        <w:jc w:val="both"/>
-        <w:rPr>
-          <w:rFonts w:ascii="Times New Roman" w:hAnsi="Times New Roman" w:cs="Times New Roman"/>
-          <w:b/>
-          <w:bCs/>
-          <w:color w:val="000000"/>
-          <w:sz w:val="28"/>
-          <w:szCs w:val="28"/>
-        </w:rPr>
-      </w:pPr>
-      <w:r>
-        <w:rPr>
-          <w:rFonts w:ascii="Times New Roman" w:hAnsi="Times New Roman" w:cs="Times New Roman"/>
-          <w:b/>
-          <w:bCs/>
-          <w:sz w:val="28"/>
-          <w:szCs w:val="28"/>
-        </w:rPr>
-        <w:t>Вопрос 14: Подарки, полученные государственным гражданским служа</w:t>
-      </w:r>
-      <w:r>
-        <w:rPr>
-          <w:rFonts w:ascii="Times New Roman" w:hAnsi="Times New Roman" w:cs="Times New Roman"/>
-          <w:b/>
-          <w:bCs/>
-          <w:sz w:val="28"/>
-          <w:szCs w:val="28"/>
-        </w:rPr>
-        <w:softHyphen/>
-        <w:t>щим                 в связи с протокольными мероприятиями, со служебными команди</w:t>
-      </w:r>
-      <w:r>
-        <w:rPr>
-          <w:rFonts w:ascii="Times New Roman" w:hAnsi="Times New Roman" w:cs="Times New Roman"/>
-          <w:b/>
-          <w:bCs/>
-          <w:sz w:val="28"/>
-          <w:szCs w:val="28"/>
-        </w:rPr>
-        <w:softHyphen/>
-        <w:t>ровками                       и с другими официальными мероприятиями:</w:t>
-      </w:r>
-    </w:p>
-    <w:p>
-      <w:pPr>
-        <w:ind w:firstLine="709"/>
-        <w:jc w:val="both"/>
-        <w:rPr>
-          <w:rFonts w:ascii="Times New Roman" w:hAnsi="Times New Roman" w:cs="Times New Roman"/>
-          <w:b/>
-          <w:bCs/>
-          <w:sz w:val="28"/>
-          <w:szCs w:val="28"/>
-        </w:rPr>
-      </w:pPr>
-    </w:p>
-    <w:p>
-      <w:pPr>
-        <w:ind w:firstLine="709"/>
-        <w:jc w:val="both"/>
-        <w:rPr>
-          <w:rFonts w:ascii="Times New Roman" w:hAnsi="Times New Roman" w:cs="Times New Roman"/>
-          <w:color w:val="000000"/>
-          <w:sz w:val="28"/>
-          <w:szCs w:val="28"/>
-        </w:rPr>
-      </w:pPr>
-      <w:r>
-        <w:rPr>
-          <w:rFonts w:ascii="Times New Roman" w:hAnsi="Times New Roman" w:cs="Times New Roman"/>
-          <w:sz w:val="28"/>
-          <w:szCs w:val="28"/>
-        </w:rPr>
-        <w:t>Ответ №1 признаются соответственно федеральной собственностью или                   соб</w:t>
-      </w:r>
-      <w:r>
-        <w:rPr>
-          <w:rFonts w:ascii="Times New Roman" w:hAnsi="Times New Roman" w:cs="Times New Roman"/>
-          <w:sz w:val="28"/>
-          <w:szCs w:val="28"/>
-        </w:rPr>
-        <w:softHyphen/>
-        <w:t>ственностью субъекта Российской Федерации и передаются государственным гражданским служащим по акту в государственный орган, в котором он замеща</w:t>
-      </w:r>
-      <w:r>
-        <w:rPr>
-          <w:rFonts w:ascii="Times New Roman" w:hAnsi="Times New Roman" w:cs="Times New Roman"/>
-          <w:sz w:val="28"/>
-          <w:szCs w:val="28"/>
-        </w:rPr>
-        <w:softHyphen/>
-        <w:t xml:space="preserve">ет должность государственной гражданской службы, за исключением случаев, установленных Гражданским кодексом Российской Федерации </w:t>
-      </w:r>
-    </w:p>
-    <w:p>
-      <w:pPr>
-        <w:ind w:firstLine="709"/>
-        <w:jc w:val="both"/>
-        <w:rPr>
-          <w:rFonts w:ascii="Times New Roman" w:hAnsi="Times New Roman" w:cs="Times New Roman"/>
-          <w:sz w:val="28"/>
-          <w:szCs w:val="28"/>
-        </w:rPr>
-      </w:pPr>
-    </w:p>
-    <w:p>
-      <w:pPr>
-        <w:ind w:firstLine="709"/>
-        <w:jc w:val="both"/>
-        <w:rPr>
-          <w:rFonts w:ascii="Times New Roman" w:hAnsi="Times New Roman" w:cs="Times New Roman"/>
-          <w:sz w:val="28"/>
-          <w:szCs w:val="28"/>
-        </w:rPr>
-      </w:pPr>
-      <w:r>
-        <w:rPr>
-          <w:rFonts w:ascii="Times New Roman" w:hAnsi="Times New Roman" w:cs="Times New Roman"/>
-          <w:sz w:val="28"/>
-          <w:szCs w:val="28"/>
-        </w:rPr>
-        <w:t xml:space="preserve">Ответ №2 являются собственностью государственного гражданского служащего </w:t>
-      </w:r>
-    </w:p>
-    <w:p>
-      <w:pPr>
-        <w:ind w:firstLine="709"/>
-        <w:jc w:val="both"/>
-        <w:rPr>
-          <w:rFonts w:ascii="Times New Roman" w:hAnsi="Times New Roman" w:cs="Times New Roman"/>
-          <w:sz w:val="28"/>
-          <w:szCs w:val="28"/>
-        </w:rPr>
-      </w:pPr>
-    </w:p>
-    <w:p>
-      <w:pPr>
-        <w:ind w:firstLine="709"/>
-        <w:jc w:val="both"/>
-        <w:rPr>
-          <w:rFonts w:ascii="Times New Roman" w:hAnsi="Times New Roman" w:cs="Times New Roman"/>
-          <w:sz w:val="28"/>
-          <w:szCs w:val="28"/>
-        </w:rPr>
-      </w:pPr>
-      <w:r>
-        <w:rPr>
-          <w:rFonts w:ascii="Times New Roman" w:hAnsi="Times New Roman" w:cs="Times New Roman"/>
-          <w:sz w:val="28"/>
-          <w:szCs w:val="28"/>
-        </w:rPr>
-        <w:t>Ответ №3 признаются соответственно федеральной собственностью или                    соб</w:t>
-      </w:r>
-      <w:r>
-        <w:rPr>
-          <w:rFonts w:ascii="Times New Roman" w:hAnsi="Times New Roman" w:cs="Times New Roman"/>
-          <w:sz w:val="28"/>
-          <w:szCs w:val="28"/>
-        </w:rPr>
-        <w:softHyphen/>
-        <w:t>ственностью субъекта Российской Федерации, но остаются в пользовании                       госу</w:t>
-      </w:r>
-      <w:r>
-        <w:rPr>
-          <w:rFonts w:ascii="Times New Roman" w:hAnsi="Times New Roman" w:cs="Times New Roman"/>
-          <w:sz w:val="28"/>
-          <w:szCs w:val="28"/>
-        </w:rPr>
-        <w:softHyphen/>
-        <w:t>дарственного гражданского служащего на время исполнения им должностных полномочий</w:t>
-      </w:r>
-    </w:p>
-    <w:p>
-      <w:pPr>
-        <w:ind w:firstLine="709"/>
-        <w:jc w:val="both"/>
-        <w:rPr>
-          <w:rFonts w:ascii="Times New Roman" w:hAnsi="Times New Roman" w:cs="Times New Roman"/>
-          <w:sz w:val="28"/>
-          <w:szCs w:val="28"/>
-        </w:rPr>
-      </w:pPr>
-    </w:p>
-    <w:p>
-      <w:pPr>
-        <w:ind w:firstLine="709"/>
-        <w:jc w:val="both"/>
-        <w:rPr>
-          <w:rFonts w:ascii="Times New Roman" w:hAnsi="Times New Roman" w:cs="Times New Roman"/>
-          <w:b/>
-          <w:bCs/>
-          <w:color w:val="000000"/>
-          <w:sz w:val="28"/>
-          <w:szCs w:val="28"/>
-        </w:rPr>
-      </w:pPr>
-      <w:r>
-        <w:rPr>
-          <w:rFonts w:ascii="Times New Roman" w:hAnsi="Times New Roman" w:cs="Times New Roman"/>
-          <w:b/>
-          <w:bCs/>
-          <w:sz w:val="28"/>
-          <w:szCs w:val="28"/>
-        </w:rPr>
-        <w:t>Вопрос 15: Взыскания за коррупционные правонарушения применяются:</w:t>
-      </w:r>
-    </w:p>
-    <w:p>
-      <w:pPr>
-        <w:ind w:firstLine="709"/>
-        <w:jc w:val="both"/>
-        <w:rPr>
-          <w:rFonts w:ascii="Times New Roman" w:hAnsi="Times New Roman" w:cs="Times New Roman"/>
-          <w:b/>
-          <w:bCs/>
-          <w:sz w:val="28"/>
-          <w:szCs w:val="28"/>
-        </w:rPr>
-      </w:pPr>
-    </w:p>
-    <w:p>
-      <w:pPr>
-        <w:ind w:firstLine="709"/>
-        <w:jc w:val="both"/>
-        <w:rPr>
-          <w:rFonts w:ascii="Times New Roman" w:hAnsi="Times New Roman" w:cs="Times New Roman"/>
-          <w:color w:val="000000"/>
-          <w:sz w:val="28"/>
-          <w:szCs w:val="28"/>
-        </w:rPr>
-      </w:pPr>
-      <w:r>
-        <w:rPr>
-          <w:rFonts w:ascii="Times New Roman" w:hAnsi="Times New Roman" w:cs="Times New Roman"/>
-          <w:sz w:val="28"/>
-          <w:szCs w:val="28"/>
-        </w:rPr>
-        <w:t>Ответ №1 представителем нанимателя на основании доклада о результатах проверки, проведенной подразделением кадровой службы соответствующего государственного органа по профилактике коррупционных и иных правонару</w:t>
-      </w:r>
-      <w:r>
-        <w:rPr>
-          <w:rFonts w:ascii="Times New Roman" w:hAnsi="Times New Roman" w:cs="Times New Roman"/>
-          <w:sz w:val="28"/>
-          <w:szCs w:val="28"/>
-        </w:rPr>
-        <w:softHyphen/>
-        <w:t>шений</w:t>
-      </w:r>
-    </w:p>
-    <w:p>
-      <w:pPr>
-        <w:ind w:firstLine="709"/>
-        <w:jc w:val="both"/>
-        <w:rPr>
-          <w:rFonts w:ascii="Times New Roman" w:hAnsi="Times New Roman" w:cs="Times New Roman"/>
-          <w:sz w:val="28"/>
-          <w:szCs w:val="28"/>
-        </w:rPr>
-      </w:pPr>
-    </w:p>
-    <w:p>
-      <w:pPr>
-        <w:ind w:firstLine="709"/>
-        <w:jc w:val="both"/>
-        <w:rPr>
-          <w:rFonts w:ascii="Times New Roman" w:hAnsi="Times New Roman" w:cs="Times New Roman"/>
-          <w:color w:val="000000"/>
-          <w:sz w:val="28"/>
-          <w:szCs w:val="28"/>
-        </w:rPr>
-      </w:pPr>
-      <w:r>
-        <w:rPr>
-          <w:rFonts w:ascii="Times New Roman" w:hAnsi="Times New Roman" w:cs="Times New Roman"/>
-          <w:sz w:val="28"/>
-          <w:szCs w:val="28"/>
-        </w:rPr>
-        <w:t>Ответ №2 руководителем подразделения государственного органа по вопросам государственной службы на основании письменного заключения по результатам служебной проверки</w:t>
-      </w:r>
-    </w:p>
-    <w:p>
-      <w:pPr>
-        <w:ind w:firstLine="709"/>
-        <w:jc w:val="both"/>
-        <w:rPr>
-          <w:rFonts w:ascii="Times New Roman" w:hAnsi="Times New Roman" w:cs="Times New Roman"/>
-          <w:sz w:val="28"/>
-          <w:szCs w:val="28"/>
-        </w:rPr>
-      </w:pPr>
-    </w:p>
-    <w:p>
-      <w:pPr>
-        <w:ind w:firstLine="709"/>
-        <w:jc w:val="both"/>
-        <w:rPr>
-          <w:rFonts w:ascii="Times New Roman" w:hAnsi="Times New Roman" w:cs="Times New Roman"/>
-          <w:color w:val="000000"/>
-          <w:sz w:val="28"/>
-          <w:szCs w:val="28"/>
-        </w:rPr>
-      </w:pPr>
-      <w:r>
-        <w:rPr>
-          <w:rFonts w:ascii="Times New Roman" w:hAnsi="Times New Roman" w:cs="Times New Roman"/>
-          <w:sz w:val="28"/>
-          <w:szCs w:val="28"/>
-        </w:rPr>
-        <w:lastRenderedPageBreak/>
-        <w:t>Ответ №3 представителем нанимателя на основании представления прокурора</w:t>
-      </w:r>
-    </w:p>
-    <w:p>
-      <w:pPr>
-        <w:ind w:firstLine="709"/>
-        <w:jc w:val="both"/>
-        <w:rPr>
-          <w:rFonts w:ascii="Times New Roman" w:hAnsi="Times New Roman" w:cs="Times New Roman"/>
-          <w:sz w:val="28"/>
-          <w:szCs w:val="28"/>
-        </w:rPr>
-      </w:pPr>
-    </w:p>
-    <w:p>
-      <w:pPr>
-        <w:ind w:firstLine="709"/>
-        <w:jc w:val="both"/>
-        <w:rPr>
-          <w:rFonts w:ascii="Times New Roman" w:hAnsi="Times New Roman" w:cs="Times New Roman"/>
-          <w:b/>
-          <w:bCs/>
-          <w:color w:val="000000"/>
-          <w:sz w:val="28"/>
-          <w:szCs w:val="28"/>
-        </w:rPr>
-      </w:pPr>
-      <w:r>
-        <w:rPr>
-          <w:rFonts w:ascii="Times New Roman" w:hAnsi="Times New Roman" w:cs="Times New Roman"/>
-          <w:b/>
-          <w:bCs/>
-          <w:sz w:val="28"/>
-          <w:szCs w:val="28"/>
-        </w:rPr>
-        <w:t>Вопрос 16: Непредставление государственным гражданским служащим сведений о своих доходах, об имуществе и обязательствах имущественного характера либо представление заведомо недостоверных или неполных сведений является правонарушением:</w:t>
-      </w:r>
-    </w:p>
-    <w:p>
-      <w:pPr>
-        <w:ind w:firstLine="709"/>
-        <w:jc w:val="both"/>
-        <w:rPr>
-          <w:rFonts w:ascii="Times New Roman" w:hAnsi="Times New Roman" w:cs="Times New Roman"/>
-          <w:b/>
-          <w:bCs/>
-          <w:sz w:val="28"/>
-          <w:szCs w:val="28"/>
-        </w:rPr>
-      </w:pPr>
-    </w:p>
-    <w:p>
-      <w:pPr>
-        <w:ind w:firstLine="709"/>
-        <w:jc w:val="both"/>
-        <w:rPr>
-          <w:rFonts w:ascii="Times New Roman" w:hAnsi="Times New Roman" w:cs="Times New Roman"/>
-          <w:color w:val="000000"/>
-          <w:sz w:val="28"/>
-          <w:szCs w:val="28"/>
-        </w:rPr>
-      </w:pPr>
-      <w:r>
-        <w:rPr>
-          <w:rFonts w:ascii="Times New Roman" w:hAnsi="Times New Roman" w:cs="Times New Roman"/>
-          <w:sz w:val="28"/>
-          <w:szCs w:val="28"/>
-        </w:rPr>
-        <w:t xml:space="preserve">Ответ №1 влекущим увольнение государственного гражданского служащего </w:t>
-      </w:r>
-    </w:p>
-    <w:p>
-      <w:pPr>
-        <w:ind w:firstLine="709"/>
-        <w:jc w:val="both"/>
-        <w:rPr>
-          <w:rFonts w:ascii="Times New Roman" w:hAnsi="Times New Roman" w:cs="Times New Roman"/>
-          <w:sz w:val="28"/>
-          <w:szCs w:val="28"/>
-        </w:rPr>
-      </w:pPr>
-    </w:p>
-    <w:p>
-      <w:pPr>
-        <w:ind w:firstLine="709"/>
-        <w:jc w:val="both"/>
-        <w:rPr>
-          <w:rFonts w:ascii="Times New Roman" w:hAnsi="Times New Roman" w:cs="Times New Roman"/>
-          <w:sz w:val="28"/>
-          <w:szCs w:val="28"/>
-        </w:rPr>
-      </w:pPr>
-      <w:r>
-        <w:rPr>
-          <w:rFonts w:ascii="Times New Roman" w:hAnsi="Times New Roman" w:cs="Times New Roman"/>
-          <w:sz w:val="28"/>
-          <w:szCs w:val="28"/>
-        </w:rPr>
-        <w:t xml:space="preserve">Ответ №2 влекущим применение мер административной ответственности </w:t>
-      </w:r>
-    </w:p>
-    <w:p>
-      <w:pPr>
-        <w:ind w:firstLine="709"/>
-        <w:jc w:val="both"/>
-        <w:rPr>
-          <w:rFonts w:ascii="Times New Roman" w:hAnsi="Times New Roman" w:cs="Times New Roman"/>
-          <w:sz w:val="28"/>
-          <w:szCs w:val="28"/>
-        </w:rPr>
-      </w:pPr>
-    </w:p>
-    <w:p>
-      <w:pPr>
-        <w:ind w:firstLine="709"/>
-        <w:jc w:val="both"/>
-        <w:rPr>
-          <w:rFonts w:ascii="Times New Roman" w:hAnsi="Times New Roman" w:cs="Times New Roman"/>
-          <w:sz w:val="28"/>
-          <w:szCs w:val="28"/>
-        </w:rPr>
-      </w:pPr>
-      <w:r>
-        <w:rPr>
-          <w:rFonts w:ascii="Times New Roman" w:hAnsi="Times New Roman" w:cs="Times New Roman"/>
-          <w:sz w:val="28"/>
-          <w:szCs w:val="28"/>
-        </w:rPr>
-        <w:t>Ответ №3 за которое не предусмотрено применение мер дисциплинарной                         ответ</w:t>
-      </w:r>
-      <w:r>
-        <w:rPr>
-          <w:rFonts w:ascii="Times New Roman" w:hAnsi="Times New Roman" w:cs="Times New Roman"/>
-          <w:sz w:val="28"/>
-          <w:szCs w:val="28"/>
-        </w:rPr>
-        <w:softHyphen/>
-        <w:t>ственности</w:t>
-      </w:r>
-    </w:p>
-    <w:p>
-      <w:pPr>
-        <w:ind w:firstLine="709"/>
-        <w:jc w:val="both"/>
-        <w:rPr>
-          <w:rFonts w:ascii="Times New Roman" w:hAnsi="Times New Roman" w:cs="Times New Roman"/>
-          <w:b/>
-          <w:bCs/>
-          <w:color w:val="000000"/>
-          <w:sz w:val="28"/>
-          <w:szCs w:val="28"/>
-        </w:rPr>
-      </w:pPr>
-    </w:p>
-    <w:p>
-      <w:pPr>
-        <w:ind w:firstLine="709"/>
-        <w:jc w:val="both"/>
-        <w:rPr>
-          <w:rFonts w:ascii="Times New Roman" w:hAnsi="Times New Roman" w:cs="Times New Roman"/>
-          <w:b/>
-          <w:bCs/>
-          <w:sz w:val="28"/>
-          <w:szCs w:val="28"/>
-        </w:rPr>
-      </w:pPr>
-      <w:r>
-        <w:rPr>
-          <w:rFonts w:ascii="Times New Roman" w:hAnsi="Times New Roman" w:cs="Times New Roman"/>
-          <w:b/>
-          <w:bCs/>
-          <w:sz w:val="28"/>
-          <w:szCs w:val="28"/>
-        </w:rPr>
-        <w:t>Вопрос 17: Какие взыскания налагаются за несоблюдение государственным гражданским служащим ограничений и запретов, требований о предотвра</w:t>
+          <w:b/>
+          <w:bCs/>
+          <w:sz w:val="28"/>
+          <w:szCs w:val="28"/>
+        </w:rPr>
+      </w:pPr>
+      <w:r>
+        <w:rPr>
+          <w:rFonts w:ascii="Times New Roman" w:hAnsi="Times New Roman" w:cs="Times New Roman"/>
+          <w:b/>
+          <w:bCs/>
+          <w:sz w:val="28"/>
+          <w:szCs w:val="28"/>
+        </w:rPr>
+        <w:t xml:space="preserve">Вопрос </w:t>
+      </w:r>
+      <w:r>
+        <w:rPr>
+          <w:rFonts w:ascii="Times New Roman" w:hAnsi="Times New Roman" w:cs="Times New Roman"/>
+          <w:b/>
+          <w:bCs/>
+          <w:sz w:val="28"/>
+          <w:szCs w:val="28"/>
+        </w:rPr>
+        <w:t>10</w:t>
+      </w:r>
+      <w:r>
+        <w:rPr>
+          <w:rFonts w:ascii="Times New Roman" w:hAnsi="Times New Roman" w:cs="Times New Roman"/>
+          <w:b/>
+          <w:bCs/>
+          <w:sz w:val="28"/>
+          <w:szCs w:val="28"/>
+        </w:rPr>
+        <w:t>: Какие взыскания налагаются за несоблюдение государственным гражданским служащим ограничений и запретов, требований о предотвра</w:t>
       </w:r>
       <w:r>
         <w:rPr>
@@ -3140,193 +2162,6 @@
           <w:szCs w:val="28"/>
         </w:rPr>
       </w:pPr>
-    </w:p>
-    <w:p>
-      <w:pPr>
-        <w:ind w:firstLine="709"/>
-        <w:jc w:val="both"/>
-        <w:rPr>
-          <w:rFonts w:ascii="Times New Roman" w:hAnsi="Times New Roman" w:cs="Times New Roman"/>
-          <w:sz w:val="28"/>
-          <w:szCs w:val="28"/>
-        </w:rPr>
-      </w:pPr>
-      <w:r>
-        <w:rPr>
-          <w:rFonts w:ascii="Times New Roman" w:hAnsi="Times New Roman" w:cs="Times New Roman"/>
-          <w:sz w:val="28"/>
-          <w:szCs w:val="28"/>
-        </w:rPr>
-        <w:lastRenderedPageBreak/>
-        <w:t>Ответ №5 все перечисленное выше</w:t>
-      </w:r>
-    </w:p>
-    <w:p>
-      <w:pPr>
-        <w:ind w:firstLine="709"/>
-        <w:jc w:val="both"/>
-        <w:rPr>
-          <w:rFonts w:ascii="Times New Roman" w:hAnsi="Times New Roman" w:cs="Times New Roman"/>
-          <w:b/>
-          <w:bCs/>
-          <w:sz w:val="28"/>
-          <w:szCs w:val="28"/>
-        </w:rPr>
-      </w:pPr>
-      <w:r>
-        <w:rPr>
-          <w:rFonts w:ascii="Times New Roman" w:hAnsi="Times New Roman" w:cs="Times New Roman"/>
-          <w:b/>
-          <w:bCs/>
-          <w:sz w:val="28"/>
-          <w:szCs w:val="28"/>
-        </w:rPr>
-        <w:t xml:space="preserve">Вопрос 18: Участие государственного гражданского служащего на платной основе в деятельности органа управления коммерческой </w:t>
-      </w:r>
-      <w:proofErr w:type="gramStart"/>
-      <w:r>
-        <w:rPr>
-          <w:rFonts w:ascii="Times New Roman" w:hAnsi="Times New Roman" w:cs="Times New Roman"/>
-          <w:b/>
-          <w:bCs/>
-          <w:sz w:val="28"/>
-          <w:szCs w:val="28"/>
-        </w:rPr>
-        <w:t xml:space="preserve">организацией,   </w:t>
-      </w:r>
-      <w:proofErr w:type="gramEnd"/>
-      <w:r>
-        <w:rPr>
-          <w:rFonts w:ascii="Times New Roman" w:hAnsi="Times New Roman" w:cs="Times New Roman"/>
-          <w:b/>
-          <w:bCs/>
-          <w:sz w:val="28"/>
-          <w:szCs w:val="28"/>
-        </w:rPr>
-        <w:t xml:space="preserve">                            за исключением случаев, установленных федеральным законом, влечет:</w:t>
-      </w:r>
-    </w:p>
-    <w:p>
-      <w:pPr>
-        <w:ind w:firstLine="709"/>
-        <w:jc w:val="both"/>
-        <w:rPr>
-          <w:rFonts w:ascii="Times New Roman" w:hAnsi="Times New Roman" w:cs="Times New Roman"/>
-          <w:color w:val="000000"/>
-          <w:sz w:val="28"/>
-          <w:szCs w:val="28"/>
-        </w:rPr>
-      </w:pPr>
-    </w:p>
-    <w:p>
-      <w:pPr>
-        <w:ind w:firstLine="709"/>
-        <w:jc w:val="both"/>
-        <w:rPr>
-          <w:rFonts w:ascii="Times New Roman" w:hAnsi="Times New Roman" w:cs="Times New Roman"/>
-          <w:sz w:val="28"/>
-          <w:szCs w:val="28"/>
-        </w:rPr>
-      </w:pPr>
-      <w:r>
-        <w:rPr>
-          <w:rFonts w:ascii="Times New Roman" w:hAnsi="Times New Roman" w:cs="Times New Roman"/>
-          <w:sz w:val="28"/>
-          <w:szCs w:val="28"/>
-        </w:rPr>
-        <w:t>Ответ №1 увольнение государственного гражданского служащего в связи                         с утратой доверия</w:t>
-      </w:r>
-    </w:p>
-    <w:p>
-      <w:pPr>
-        <w:ind w:firstLine="709"/>
-        <w:jc w:val="both"/>
-        <w:rPr>
-          <w:rFonts w:ascii="Times New Roman" w:hAnsi="Times New Roman" w:cs="Times New Roman"/>
-          <w:color w:val="000000"/>
-          <w:sz w:val="28"/>
-          <w:szCs w:val="28"/>
-        </w:rPr>
-      </w:pPr>
-    </w:p>
-    <w:p>
-      <w:pPr>
-        <w:ind w:firstLine="709"/>
-        <w:jc w:val="both"/>
-        <w:rPr>
-          <w:rFonts w:ascii="Times New Roman" w:hAnsi="Times New Roman" w:cs="Times New Roman"/>
-          <w:sz w:val="28"/>
-          <w:szCs w:val="28"/>
-        </w:rPr>
-      </w:pPr>
-      <w:r>
-        <w:rPr>
-          <w:rFonts w:ascii="Times New Roman" w:hAnsi="Times New Roman" w:cs="Times New Roman"/>
-          <w:sz w:val="28"/>
-          <w:szCs w:val="28"/>
-        </w:rPr>
-        <w:t xml:space="preserve">Ответ №2 предупреждение о неполном должностном соответствии </w:t>
-      </w:r>
-    </w:p>
-    <w:p>
-      <w:pPr>
-        <w:ind w:firstLine="709"/>
-        <w:jc w:val="both"/>
-        <w:rPr>
-          <w:rFonts w:ascii="Times New Roman" w:hAnsi="Times New Roman" w:cs="Times New Roman"/>
-          <w:sz w:val="28"/>
-          <w:szCs w:val="28"/>
-        </w:rPr>
-      </w:pPr>
-    </w:p>
-    <w:p>
-      <w:pPr>
-        <w:ind w:firstLine="709"/>
-        <w:jc w:val="both"/>
-        <w:rPr>
-          <w:rFonts w:ascii="Times New Roman" w:hAnsi="Times New Roman" w:cs="Times New Roman"/>
-          <w:sz w:val="28"/>
-          <w:szCs w:val="28"/>
-        </w:rPr>
-      </w:pPr>
-      <w:r>
-        <w:rPr>
-          <w:rFonts w:ascii="Times New Roman" w:hAnsi="Times New Roman" w:cs="Times New Roman"/>
-          <w:sz w:val="28"/>
-          <w:szCs w:val="28"/>
-        </w:rPr>
-        <w:t xml:space="preserve">Ответ №3 уголовную ответственность </w:t>
-      </w:r>
-    </w:p>
-    <w:p>
-      <w:pPr>
-        <w:ind w:firstLine="709"/>
-        <w:jc w:val="both"/>
-        <w:rPr>
-          <w:rFonts w:ascii="Times New Roman" w:hAnsi="Times New Roman" w:cs="Times New Roman"/>
-          <w:sz w:val="28"/>
-          <w:szCs w:val="28"/>
-        </w:rPr>
-      </w:pPr>
-    </w:p>
-    <w:p>
-      <w:pPr>
-        <w:ind w:firstLine="709"/>
-        <w:jc w:val="both"/>
-        <w:rPr>
-          <w:rFonts w:ascii="Times New Roman" w:hAnsi="Times New Roman" w:cs="Times New Roman"/>
-          <w:sz w:val="28"/>
-          <w:szCs w:val="28"/>
-        </w:rPr>
-      </w:pPr>
-      <w:r>
-        <w:rPr>
-          <w:rFonts w:ascii="Times New Roman" w:hAnsi="Times New Roman" w:cs="Times New Roman"/>
-          <w:sz w:val="28"/>
-          <w:szCs w:val="28"/>
-        </w:rPr>
-        <w:t>Ответ №4 все перечисленное выше</w:t>
-      </w:r>
     </w:p>
     <w:p>
       <w:pPr>
@@ -3382,60 +2217,7 @@
     </w:p>
     <w:p>
       <w:pPr>
-        <w:spacing w:line="322" w:lineRule="exact"/>
-        <w:ind w:left="20"/>
-        <w:rPr>
-          <w:rFonts w:ascii="Times New Roman" w:hAnsi="Times New Roman" w:cs="Times New Roman"/>
-          <w:sz w:val="28"/>
-          <w:szCs w:val="28"/>
-        </w:rPr>
-      </w:pPr>
-      <w:r>
-        <w:rPr>
-          <w:rFonts w:ascii="Times New Roman" w:hAnsi="Times New Roman" w:cs="Times New Roman"/>
-          <w:sz w:val="28"/>
-          <w:szCs w:val="28"/>
-        </w:rPr>
-        <w:t>1</w:t>
-      </w:r>
-      <w:r>
-        <w:rPr>
-          <w:rFonts w:ascii="Times New Roman" w:hAnsi="Times New Roman" w:cs="Times New Roman"/>
-          <w:b/>
-          <w:bCs/>
-          <w:sz w:val="28"/>
-          <w:szCs w:val="28"/>
-          <w:shd w:val="clear" w:color="auto" w:fill="FFFFFF"/>
-        </w:rPr>
-        <w:t xml:space="preserve">.    </w:t>
-      </w:r>
-      <w:r>
-        <w:rPr>
-          <w:rFonts w:ascii="Times New Roman" w:hAnsi="Times New Roman" w:cs="Times New Roman"/>
-          <w:b/>
-          <w:bCs/>
-          <w:sz w:val="28"/>
-          <w:szCs w:val="28"/>
-          <w:shd w:val="clear" w:color="auto" w:fill="FFFFFF"/>
-        </w:rPr>
-        <w:t xml:space="preserve">   </w:t>
-      </w:r>
-      <w:r>
-        <w:rPr>
-          <w:rFonts w:ascii="Times New Roman" w:hAnsi="Times New Roman" w:cs="Times New Roman"/>
-          <w:sz w:val="28"/>
-          <w:szCs w:val="28"/>
-        </w:rPr>
-        <w:t>1</w:t>
-      </w:r>
-    </w:p>
-    <w:p>
-      <w:pPr>
         <w:widowControl w:val="0"/>
-        <w:numPr>
-          <w:ilvl w:val="0"/>
-          <w:numId w:val="1"/>
-        </w:numPr>
         <w:spacing w:after="0" w:line="322" w:lineRule="exact"/>
         <w:rPr>
           <w:rFonts w:ascii="Times New Roman" w:hAnsi="Times New Roman" w:cs="Times New Roman"/>
@@ -3443,6 +2225,14 @@
           <w:szCs w:val="28"/>
         </w:rPr>
       </w:pPr>
+      <w:r>
+        <w:rPr>
+          <w:rFonts w:ascii="Times New Roman" w:hAnsi="Times New Roman" w:cs="Times New Roman"/>
+          <w:sz w:val="28"/>
+          <w:szCs w:val="28"/>
+        </w:rPr>
+        <w:t xml:space="preserve">1.       </w:t>
+      </w:r>
       <w:r>
         <w:rPr>
           <w:rFonts w:ascii="Times New Roman" w:hAnsi="Times New Roman" w:cs="Times New Roman"/>
@@ -3469,7 +2259,7 @@
           <w:szCs w:val="28"/>
         </w:rPr>
       </w:pPr>
-      <w:bookmarkStart w:id="2" w:name="bookmark3"/>
+      <w:bookmarkStart w:id="3" w:name="bookmark3"/>
       <w:r>
         <w:rPr>
           <w:rFonts w:ascii="Times New Roman" w:hAnsi="Times New Roman" w:cs="Times New Roman"/>
@@ -3478,7 +2268,7 @@
         </w:rPr>
         <w:t>3</w:t>
       </w:r>
-      <w:bookmarkEnd w:id="2"/>
+      <w:bookmarkEnd w:id="3"/>
     </w:p>
     <w:p>
       <w:pPr>
@@ -3594,7 +2384,7 @@
           <w:szCs w:val="28"/>
         </w:rPr>
       </w:pPr>
-      <w:bookmarkStart w:id="3" w:name="bookmark4"/>
+      <w:bookmarkStart w:id="4" w:name="bookmark4"/>
       <w:r>
         <w:rPr>
           <w:rFonts w:ascii="Times New Roman" w:hAnsi="Times New Roman" w:cs="Times New Roman"/>
@@ -3604,7 +2394,7 @@
         </w:rPr>
         <w:t>1,2</w:t>
       </w:r>
-      <w:bookmarkEnd w:id="3"/>
+      <w:bookmarkEnd w:id="4"/>
     </w:p>
     <w:p>
       <w:pPr>
@@ -3628,12 +2418,20 @@
       <w:r>
         <w:rPr>
           <w:rFonts w:ascii="Times New Roman" w:hAnsi="Times New Roman" w:cs="Times New Roman"/>
-          <w:spacing w:val="10"/>
-          <w:sz w:val="28"/>
-          <w:szCs w:val="28"/>
-          <w:shd w:val="clear" w:color="auto" w:fill="FFFFFF"/>
+          <w:spacing w:val="20"/>
+          <w:sz w:val="28"/>
+          <w:szCs w:val="28"/>
         </w:rPr>
         <w:t xml:space="preserve">    2</w:t>
+      </w:r>
+      <w:r>
+        <w:rPr>
+          <w:rFonts w:ascii="Times New Roman" w:hAnsi="Times New Roman" w:cs="Times New Roman"/>
+          <w:spacing w:val="20"/>
+          <w:sz w:val="28"/>
+          <w:szCs w:val="28"/>
+        </w:rPr>
+        <w:t xml:space="preserve"> </w:t>
       </w:r>
     </w:p>
     <w:p>
@@ -3662,7 +2460,7 @@
           <w:sz w:val="28"/>
           <w:szCs w:val="28"/>
         </w:rPr>
-        <w:t xml:space="preserve">    2</w:t>
+        <w:t xml:space="preserve">    1</w:t>
       </w:r>
     </w:p>
     <w:p>
@@ -3691,66 +2489,6 @@
           <w:sz w:val="28"/>
           <w:szCs w:val="28"/>
         </w:rPr>
-        <w:t xml:space="preserve">    1</w:t>
-      </w:r>
-      <w:bookmarkStart w:id="4" w:name="_GoBack"/>
-      <w:bookmarkEnd w:id="4"/>
-    </w:p>
-    <w:p>
-      <w:pPr>
-        <w:widowControl w:val="0"/>
-        <w:numPr>
-          <w:ilvl w:val="0"/>
-          <w:numId w:val="1"/>
-        </w:numPr>
-        <w:tabs>
-          <w:tab w:val="left" w:pos="393"/>
-        </w:tabs>
-        <w:spacing w:after="0" w:line="322" w:lineRule="exact"/>
-        <w:ind w:right="240"/>
-        <w:rPr>
-          <w:rFonts w:ascii="Times New Roman" w:hAnsi="Times New Roman" w:cs="Times New Roman"/>
-          <w:spacing w:val="20"/>
-          <w:sz w:val="28"/>
-          <w:szCs w:val="28"/>
-        </w:rPr>
-      </w:pPr>
-      <w:r>
-        <w:rPr>
-          <w:rFonts w:ascii="Times New Roman" w:hAnsi="Times New Roman" w:cs="Times New Roman"/>
-          <w:spacing w:val="20"/>
-          <w:sz w:val="28"/>
-          <w:szCs w:val="28"/>
-        </w:rPr>
-        <w:t xml:space="preserve">    1</w:t>
-      </w:r>
-    </w:p>
-    <w:p>
-      <w:pPr>
-        <w:widowControl w:val="0"/>
-        <w:numPr>
-          <w:ilvl w:val="0"/>
-          <w:numId w:val="1"/>
-        </w:numPr>
-        <w:tabs>
-          <w:tab w:val="left" w:pos="393"/>
-        </w:tabs>
-        <w:spacing w:after="0" w:line="322" w:lineRule="exact"/>
-        <w:ind w:right="240"/>
-        <w:rPr>
-          <w:rFonts w:ascii="Times New Roman" w:hAnsi="Times New Roman" w:cs="Times New Roman"/>
-          <w:spacing w:val="20"/>
-          <w:sz w:val="28"/>
-          <w:szCs w:val="28"/>
-        </w:rPr>
-      </w:pPr>
-      <w:r>
-        <w:rPr>
-          <w:rFonts w:ascii="Times New Roman" w:hAnsi="Times New Roman" w:cs="Times New Roman"/>
-          <w:spacing w:val="20"/>
-          <w:sz w:val="28"/>
-          <w:szCs w:val="28"/>
-        </w:rPr>
         <w:t xml:space="preserve">    </w:t>
       </w:r>
       <w:r>
@@ -3761,202 +2499,7 @@
           <w:szCs w:val="28"/>
           <w:shd w:val="clear" w:color="auto" w:fill="FFFFFF"/>
         </w:rPr>
-        <w:t>3</w:t>
-      </w:r>
-    </w:p>
-    <w:p>
-      <w:pPr>
-        <w:widowControl w:val="0"/>
-        <w:numPr>
-          <w:ilvl w:val="0"/>
-          <w:numId w:val="1"/>
-        </w:numPr>
-        <w:tabs>
-          <w:tab w:val="left" w:pos="393"/>
-        </w:tabs>
-        <w:spacing w:after="0" w:line="322" w:lineRule="exact"/>
-        <w:ind w:right="240"/>
-        <w:rPr>
-          <w:rFonts w:ascii="Times New Roman" w:hAnsi="Times New Roman" w:cs="Times New Roman"/>
-          <w:spacing w:val="20"/>
-          <w:sz w:val="28"/>
-          <w:szCs w:val="28"/>
-        </w:rPr>
-      </w:pPr>
-      <w:r>
-        <w:rPr>
-          <w:rFonts w:ascii="Times New Roman" w:hAnsi="Times New Roman" w:cs="Times New Roman"/>
-          <w:spacing w:val="20"/>
-          <w:sz w:val="28"/>
-          <w:szCs w:val="28"/>
-        </w:rPr>
-        <w:t xml:space="preserve">    </w:t>
-      </w:r>
-      <w:r>
-        <w:rPr>
-          <w:rFonts w:ascii="Times New Roman" w:hAnsi="Times New Roman" w:cs="Times New Roman"/>
-          <w:spacing w:val="10"/>
-          <w:sz w:val="28"/>
-          <w:szCs w:val="28"/>
-          <w:shd w:val="clear" w:color="auto" w:fill="FFFFFF"/>
-        </w:rPr>
-        <w:t>1</w:t>
-      </w:r>
-    </w:p>
-    <w:p>
-      <w:pPr>
-        <w:widowControl w:val="0"/>
-        <w:numPr>
-          <w:ilvl w:val="0"/>
-          <w:numId w:val="1"/>
-        </w:numPr>
-        <w:tabs>
-          <w:tab w:val="left" w:pos="393"/>
-        </w:tabs>
-        <w:spacing w:after="0" w:line="322" w:lineRule="exact"/>
-        <w:ind w:right="240"/>
-        <w:rPr>
-          <w:rFonts w:ascii="Times New Roman" w:hAnsi="Times New Roman" w:cs="Times New Roman"/>
-          <w:spacing w:val="20"/>
-          <w:sz w:val="28"/>
-          <w:szCs w:val="28"/>
-        </w:rPr>
-      </w:pPr>
-      <w:r>
-        <w:rPr>
-          <w:rFonts w:ascii="Times New Roman" w:hAnsi="Times New Roman" w:cs="Times New Roman"/>
-          <w:spacing w:val="20"/>
-          <w:sz w:val="28"/>
-          <w:szCs w:val="28"/>
-        </w:rPr>
-        <w:t xml:space="preserve">    </w:t>
-      </w:r>
-      <w:r>
-        <w:rPr>
-          <w:rFonts w:ascii="Times New Roman" w:hAnsi="Times New Roman" w:cs="Times New Roman"/>
-          <w:spacing w:val="10"/>
-          <w:sz w:val="28"/>
-          <w:szCs w:val="28"/>
-          <w:shd w:val="clear" w:color="auto" w:fill="FFFFFF"/>
-        </w:rPr>
-        <w:t>1</w:t>
-      </w:r>
-    </w:p>
-    <w:p>
-      <w:pPr>
-        <w:widowControl w:val="0"/>
-        <w:numPr>
-          <w:ilvl w:val="0"/>
-          <w:numId w:val="1"/>
-        </w:numPr>
-        <w:tabs>
-          <w:tab w:val="left" w:pos="393"/>
-        </w:tabs>
-        <w:spacing w:after="0" w:line="322" w:lineRule="exact"/>
-        <w:ind w:right="240"/>
-        <w:rPr>
-          <w:rFonts w:ascii="Times New Roman" w:hAnsi="Times New Roman" w:cs="Times New Roman"/>
-          <w:spacing w:val="20"/>
-          <w:sz w:val="28"/>
-          <w:szCs w:val="28"/>
-        </w:rPr>
-      </w:pPr>
-      <w:r>
-        <w:rPr>
-          <w:rFonts w:ascii="Times New Roman" w:hAnsi="Times New Roman" w:cs="Times New Roman"/>
-          <w:spacing w:val="20"/>
-          <w:sz w:val="28"/>
-          <w:szCs w:val="28"/>
-        </w:rPr>
-        <w:t xml:space="preserve">    </w:t>
-      </w:r>
-      <w:r>
-        <w:rPr>
-          <w:rFonts w:ascii="Times New Roman" w:hAnsi="Times New Roman" w:cs="Times New Roman"/>
-          <w:spacing w:val="10"/>
-          <w:sz w:val="28"/>
-          <w:szCs w:val="28"/>
-          <w:shd w:val="clear" w:color="auto" w:fill="FFFFFF"/>
-        </w:rPr>
-        <w:t>1</w:t>
-      </w:r>
-    </w:p>
-    <w:p>
-      <w:pPr>
-        <w:widowControl w:val="0"/>
-        <w:numPr>
-          <w:ilvl w:val="0"/>
-          <w:numId w:val="1"/>
-        </w:numPr>
-        <w:tabs>
-          <w:tab w:val="left" w:pos="393"/>
-        </w:tabs>
-        <w:spacing w:after="0" w:line="322" w:lineRule="exact"/>
-        <w:ind w:right="240"/>
-        <w:rPr>
-          <w:rFonts w:ascii="Times New Roman" w:hAnsi="Times New Roman" w:cs="Times New Roman"/>
-          <w:spacing w:val="20"/>
-          <w:sz w:val="28"/>
-          <w:szCs w:val="28"/>
-        </w:rPr>
-      </w:pPr>
-      <w:r>
-        <w:rPr>
-          <w:rFonts w:ascii="Times New Roman" w:hAnsi="Times New Roman" w:cs="Times New Roman"/>
-          <w:spacing w:val="20"/>
-          <w:sz w:val="28"/>
-          <w:szCs w:val="28"/>
-        </w:rPr>
-        <w:t xml:space="preserve">    </w:t>
-      </w:r>
-      <w:r>
-        <w:rPr>
-          <w:rFonts w:ascii="Times New Roman" w:hAnsi="Times New Roman" w:cs="Times New Roman"/>
-          <w:spacing w:val="10"/>
-          <w:sz w:val="28"/>
-          <w:szCs w:val="28"/>
-          <w:shd w:val="clear" w:color="auto" w:fill="FFFFFF"/>
-        </w:rPr>
         <w:t>1,3,4</w:t>
-      </w:r>
-    </w:p>
-    <w:p>
-      <w:pPr>
-        <w:widowControl w:val="0"/>
-        <w:numPr>
-          <w:ilvl w:val="0"/>
-          <w:numId w:val="1"/>
-        </w:numPr>
-        <w:tabs>
-          <w:tab w:val="left" w:pos="393"/>
-        </w:tabs>
-        <w:spacing w:after="0" w:line="322" w:lineRule="exact"/>
-        <w:ind w:right="240"/>
-        <w:rPr>
-          <w:rFonts w:ascii="Times New Roman" w:hAnsi="Times New Roman" w:cs="Times New Roman"/>
-          <w:spacing w:val="20"/>
-          <w:sz w:val="28"/>
-          <w:szCs w:val="28"/>
-        </w:rPr>
-      </w:pPr>
-      <w:r>
-        <w:rPr>
-          <w:rFonts w:ascii="Times New Roman" w:hAnsi="Times New Roman" w:cs="Times New Roman"/>
-          <w:spacing w:val="20"/>
-          <w:sz w:val="28"/>
-          <w:szCs w:val="28"/>
-        </w:rPr>
-        <w:t xml:space="preserve">    </w:t>
-      </w:r>
-      <w:r>
-        <w:rPr>
-          <w:rFonts w:ascii="Times New Roman" w:hAnsi="Times New Roman" w:cs="Times New Roman"/>
-          <w:spacing w:val="10"/>
-          <w:sz w:val="28"/>
-          <w:szCs w:val="28"/>
-          <w:shd w:val="clear" w:color="auto" w:fill="FFFFFF"/>
-        </w:rPr>
-        <w:t>1</w:t>
       </w:r>
     </w:p>
     <w:p/>
@@ -4592,6 +3135,17 @@
       <w:lang w:val="ru-RU" w:eastAsia="ru-RU" w:bidi="ru-RU"/>
     </w:rPr>
   </w:style>
+  <w:style w:type="paragraph" w:styleId="a3">
+    <w:name w:val="List Paragraph"/>
+    <w:basedOn w:val="a"/>
+    <w:uiPriority w:val="34"/>
+    <w:qFormat/>
+    <w:rsid w:val="009462F0"/>
+    <w:pPr>
+      <w:ind w:left="720"/>
+      <w:contextualSpacing/>
+    </w:pPr>
+  </w:style>
 </w:styles>
 </file>
 

</xml_diff>